<commit_message>
Update ML specialisation material.
</commit_message>
<xml_diff>
--- a/Machine Learning Specialisation (University of Washington)/2. Regression/Quizzes.docx
+++ b/Machine Learning Specialisation (University of Washington)/2. Regression/Quizzes.docx
@@ -33,7 +33,7 @@
         <w:rPr>
           <w:lang w:eastAsia="en-AU"/>
         </w:rPr>
-        <w:t>To make predictions for inputs in square meters, what slope must you use?</w:t>
+        <w:t>Assume you fit a regression model to predict house prices from square feet based on a training data set consisting of houses with square feet in the range of 1000 to 2000. In which interval would we expect predictions to do best?</w:t>
       </w:r>
     </w:p>
     <w:p>
@@ -51,7 +51,395 @@
         <w:rPr>
           <w:lang w:eastAsia="en-AU"/>
         </w:rPr>
-        <w:t>3,022</w:t>
+        <w:t>[1000, 2000]</w:t>
+      </w:r>
+    </w:p>
+    <w:p>
+      <w:pPr>
+        <w:pStyle w:val="ListParagraph"/>
+        <w:numPr>
+          <w:ilvl w:val="0"/>
+          <w:numId w:val="1"/>
+        </w:numPr>
+        <w:rPr>
+          <w:lang w:eastAsia="en-AU"/>
+        </w:rPr>
+      </w:pPr>
+      <w:r>
+        <w:rPr>
+          <w:lang w:eastAsia="en-AU"/>
+        </w:rPr>
+        <w:t>In a simple regression model, if you increase the input value by 1, then you expect the output to change by:</w:t>
+      </w:r>
+    </w:p>
+    <w:p>
+      <w:pPr>
+        <w:pStyle w:val="ListParagraph"/>
+        <w:numPr>
+          <w:ilvl w:val="1"/>
+          <w:numId w:val="1"/>
+        </w:numPr>
+        <w:rPr>
+          <w:lang w:eastAsia="en-AU"/>
+        </w:rPr>
+      </w:pPr>
+      <w:r>
+        <w:rPr>
+          <w:lang w:eastAsia="en-AU"/>
+        </w:rPr>
+        <w:t xml:space="preserve">The value of the </w:t>
+      </w:r>
+      <w:r>
+        <w:rPr>
+          <w:i/>
+          <w:iCs/>
+          <w:lang w:eastAsia="en-AU"/>
+        </w:rPr>
+        <w:t>slope</w:t>
+      </w:r>
+      <w:r>
+        <w:rPr>
+          <w:lang w:eastAsia="en-AU"/>
+        </w:rPr>
+        <w:t xml:space="preserve"> parameter.</w:t>
+      </w:r>
+    </w:p>
+    <w:p>
+      <w:pPr>
+        <w:pStyle w:val="ListParagraph"/>
+        <w:numPr>
+          <w:ilvl w:val="0"/>
+          <w:numId w:val="1"/>
+        </w:numPr>
+        <w:rPr>
+          <w:lang w:eastAsia="en-AU"/>
+        </w:rPr>
+      </w:pPr>
+      <w:r>
+        <w:rPr>
+          <w:lang w:eastAsia="en-AU"/>
+        </w:rPr>
+        <w:t>Two people present you with fits of their simple regression model for predicting house prices from square feet. You di</w:t>
+      </w:r>
+      <w:r>
+        <w:rPr>
+          <w:lang w:eastAsia="en-AU"/>
+        </w:rPr>
+        <w:t>s</w:t>
+      </w:r>
+      <w:r>
+        <w:rPr>
+          <w:lang w:eastAsia="en-AU"/>
+        </w:rPr>
+        <w:t xml:space="preserve">cover that the estimated intercept and slopes are exactly the same. This necessarily implies that these two people fit their models on </w:t>
+      </w:r>
+      <w:r>
+        <w:rPr>
+          <w:u w:val="single"/>
+          <w:lang w:eastAsia="en-AU"/>
+        </w:rPr>
+        <w:t>exactly</w:t>
+      </w:r>
+      <w:r>
+        <w:rPr>
+          <w:lang w:eastAsia="en-AU"/>
+        </w:rPr>
+        <w:t xml:space="preserve"> the same data set.</w:t>
+      </w:r>
+    </w:p>
+    <w:p>
+      <w:pPr>
+        <w:pStyle w:val="ListParagraph"/>
+        <w:numPr>
+          <w:ilvl w:val="1"/>
+          <w:numId w:val="1"/>
+        </w:numPr>
+        <w:rPr>
+          <w:lang w:eastAsia="en-AU"/>
+        </w:rPr>
+      </w:pPr>
+      <w:r>
+        <w:rPr>
+          <w:lang w:eastAsia="en-AU"/>
+        </w:rPr>
+        <w:t>False</w:t>
+      </w:r>
+    </w:p>
+    <w:p>
+      <w:pPr>
+        <w:pStyle w:val="ListParagraph"/>
+        <w:numPr>
+          <w:ilvl w:val="0"/>
+          <w:numId w:val="1"/>
+        </w:numPr>
+        <w:rPr>
+          <w:lang w:eastAsia="en-AU"/>
+        </w:rPr>
+      </w:pPr>
+      <w:r>
+        <w:rPr>
+          <w:lang w:eastAsia="en-AU"/>
+        </w:rPr>
+        <w:t xml:space="preserve">You have a dataset consisting of the sales prices of houses in your neighbourhood, with each sale time-stamped by the month and year in which the house sold. You want to predict the average value of houses in your neighbourhood over time, so you fit a simple regression model with average house price as the output and the time index (in months) as the input. Based on 10 months of data, the estimated intercept is $4,569 and the estimated slope is 143 ($/month). If you extrapolate this trend forward in time, at which time index (in months) do you predict that your neighbourhood’s value will have doubled </w:t>
+      </w:r>
+      <w:r>
+        <w:rPr>
+          <w:u w:val="single"/>
+          <w:lang w:eastAsia="en-AU"/>
+        </w:rPr>
+        <w:t>relative to the value at month (index) 10</w:t>
+      </w:r>
+      <w:r>
+        <w:rPr>
+          <w:lang w:eastAsia="en-AU"/>
+        </w:rPr>
+        <w:t>?</w:t>
+      </w:r>
+      <w:r>
+        <w:rPr>
+          <w:lang w:eastAsia="en-AU"/>
+        </w:rPr>
+        <w:t xml:space="preserve"> (Assume months are 0-indexed).</w:t>
+      </w:r>
+    </w:p>
+    <w:p>
+      <w:pPr>
+        <w:pStyle w:val="ListParagraph"/>
+        <w:numPr>
+          <w:ilvl w:val="1"/>
+          <w:numId w:val="1"/>
+        </w:numPr>
+        <w:rPr>
+          <w:lang w:eastAsia="en-AU"/>
+        </w:rPr>
+      </w:pPr>
+      <w:r>
+        <w:rPr>
+          <w:lang w:eastAsia="en-AU"/>
+        </w:rPr>
+        <w:t>52</w:t>
+      </w:r>
+    </w:p>
+    <w:p>
+      <w:pPr>
+        <w:pStyle w:val="ListParagraph"/>
+        <w:numPr>
+          <w:ilvl w:val="0"/>
+          <w:numId w:val="1"/>
+        </w:numPr>
+        <w:rPr>
+          <w:lang w:eastAsia="en-AU"/>
+        </w:rPr>
+      </w:pPr>
+      <w:r>
+        <w:rPr>
+          <w:lang w:eastAsia="en-AU"/>
+        </w:rPr>
+        <w:t xml:space="preserve">Your friend in the US gives you a simple regression fit for predicting house prices from square feet. The estimated intercept is -44,850 and the estimated slop is 280.76. You believe that your housing market behaves very similarly, but houses are measured in square metres. To make predictions for inputs in square metres, what </w:t>
+      </w:r>
+      <w:r>
+        <w:rPr>
+          <w:u w:val="single"/>
+          <w:lang w:eastAsia="en-AU"/>
+        </w:rPr>
+        <w:t>intercept</w:t>
+      </w:r>
+      <w:r>
+        <w:rPr>
+          <w:lang w:eastAsia="en-AU"/>
+        </w:rPr>
+        <w:t xml:space="preserve"> must you use?</w:t>
+      </w:r>
+    </w:p>
+    <w:p>
+      <w:pPr>
+        <w:pStyle w:val="ListParagraph"/>
+        <w:numPr>
+          <w:ilvl w:val="1"/>
+          <w:numId w:val="1"/>
+        </w:numPr>
+        <w:rPr>
+          <w:lang w:eastAsia="en-AU"/>
+        </w:rPr>
+      </w:pPr>
+      <w:r>
+        <w:rPr>
+          <w:lang w:eastAsia="en-AU"/>
+        </w:rPr>
+        <w:t>-44,850</w:t>
+      </w:r>
+    </w:p>
+    <w:p>
+      <w:pPr>
+        <w:pStyle w:val="ListParagraph"/>
+        <w:numPr>
+          <w:ilvl w:val="0"/>
+          <w:numId w:val="1"/>
+        </w:numPr>
+        <w:rPr>
+          <w:lang w:eastAsia="en-AU"/>
+        </w:rPr>
+      </w:pPr>
+      <w:r>
+        <w:rPr>
+          <w:lang w:eastAsia="en-AU"/>
+        </w:rPr>
+        <w:t>To make predictions for inputs in square meters, what slope must you use?</w:t>
+      </w:r>
+    </w:p>
+    <w:p>
+      <w:pPr>
+        <w:pStyle w:val="ListParagraph"/>
+        <w:numPr>
+          <w:ilvl w:val="1"/>
+          <w:numId w:val="1"/>
+        </w:numPr>
+        <w:rPr>
+          <w:lang w:eastAsia="en-AU"/>
+        </w:rPr>
+      </w:pPr>
+      <m:oMath>
+        <m:f>
+          <m:fPr>
+            <m:type m:val="lin"/>
+            <m:ctrlPr>
+              <w:rPr>
+                <w:rFonts w:ascii="Cambria Math" w:hAnsi="Cambria Math"/>
+                <w:i/>
+                <w:lang w:eastAsia="en-AU"/>
+              </w:rPr>
+            </m:ctrlPr>
+          </m:fPr>
+          <m:num>
+            <m:r>
+              <w:rPr>
+                <w:rFonts w:ascii="Cambria Math" w:hAnsi="Cambria Math"/>
+                <w:lang w:eastAsia="en-AU"/>
+              </w:rPr>
+              <m:t>280.76</m:t>
+            </m:r>
+          </m:num>
+          <m:den>
+            <m:r>
+              <w:rPr>
+                <w:rFonts w:ascii="Cambria Math" w:hAnsi="Cambria Math"/>
+                <w:lang w:eastAsia="en-AU"/>
+              </w:rPr>
+              <m:t>0.092903=3022.07679</m:t>
+            </m:r>
+          </m:den>
+        </m:f>
+      </m:oMath>
+    </w:p>
+    <w:p>
+      <w:pPr>
+        <w:pStyle w:val="ListParagraph"/>
+        <w:numPr>
+          <w:ilvl w:val="0"/>
+          <w:numId w:val="1"/>
+        </w:numPr>
+        <w:rPr>
+          <w:lang w:eastAsia="en-AU"/>
+        </w:rPr>
+      </w:pPr>
+      <w:r>
+        <w:rPr>
+          <w:lang w:eastAsia="en-AU"/>
+        </w:rPr>
+        <w:t>Consider the following dataset and the regression line fitted on this data:</w:t>
+      </w:r>
+    </w:p>
+    <w:p>
+      <w:pPr>
+        <w:pStyle w:val="ListParagraph"/>
+        <w:rPr>
+          <w:lang w:eastAsia="en-AU"/>
+        </w:rPr>
+      </w:pPr>
+      <w:r>
+        <w:rPr>
+          <w:noProof/>
+        </w:rPr>
+        <w:drawing>
+          <wp:inline distT="0" distB="0" distL="0" distR="0" wp14:anchorId="5E696B30" wp14:editId="0269FCC3">
+            <wp:extent cx="2871728" cy="2160000"/>
+            <wp:effectExtent l="0" t="0" r="5080" b="0"/>
+            <wp:docPr id="2065820252" name="Picture 3"/>
+            <wp:cNvGraphicFramePr>
+              <a:graphicFrameLocks xmlns:a="http://schemas.openxmlformats.org/drawingml/2006/main" noChangeAspect="1"/>
+            </wp:cNvGraphicFramePr>
+            <a:graphic xmlns:a="http://schemas.openxmlformats.org/drawingml/2006/main">
+              <a:graphicData uri="http://schemas.openxmlformats.org/drawingml/2006/picture">
+                <pic:pic xmlns:pic="http://schemas.openxmlformats.org/drawingml/2006/picture">
+                  <pic:nvPicPr>
+                    <pic:cNvPr id="0" name="Picture 5"/>
+                    <pic:cNvPicPr>
+                      <a:picLocks noChangeAspect="1" noChangeArrowheads="1"/>
+                    </pic:cNvPicPr>
+                  </pic:nvPicPr>
+                  <pic:blipFill>
+                    <a:blip r:embed="rId5">
+                      <a:extLst>
+                        <a:ext uri="{28A0092B-C50C-407E-A947-70E740481C1C}">
+                          <a14:useLocalDpi xmlns:a14="http://schemas.microsoft.com/office/drawing/2010/main" val="0"/>
+                        </a:ext>
+                      </a:extLst>
+                    </a:blip>
+                    <a:srcRect/>
+                    <a:stretch>
+                      <a:fillRect/>
+                    </a:stretch>
+                  </pic:blipFill>
+                  <pic:spPr bwMode="auto">
+                    <a:xfrm>
+                      <a:off x="0" y="0"/>
+                      <a:ext cx="2871728" cy="2160000"/>
+                    </a:xfrm>
+                    <a:prstGeom prst="rect">
+                      <a:avLst/>
+                    </a:prstGeom>
+                    <a:noFill/>
+                    <a:ln>
+                      <a:noFill/>
+                    </a:ln>
+                  </pic:spPr>
+                </pic:pic>
+              </a:graphicData>
+            </a:graphic>
+          </wp:inline>
+        </w:drawing>
+      </w:r>
+    </w:p>
+    <w:p>
+      <w:pPr>
+        <w:pStyle w:val="ListParagraph"/>
+        <w:rPr>
+          <w:lang w:eastAsia="en-AU"/>
+        </w:rPr>
+      </w:pPr>
+      <w:r>
+        <w:rPr>
+          <w:lang w:eastAsia="en-AU"/>
+        </w:rPr>
+        <w:t>Which bold/labelled point, if removed, will have the largest effect on the fitted regression line?</w:t>
+      </w:r>
+    </w:p>
+    <w:p>
+      <w:pPr>
+        <w:pStyle w:val="ListParagraph"/>
+        <w:numPr>
+          <w:ilvl w:val="1"/>
+          <w:numId w:val="1"/>
+        </w:numPr>
+        <w:rPr>
+          <w:lang w:eastAsia="en-AU"/>
+        </w:rPr>
+      </w:pPr>
+      <w:r>
+        <w:rPr>
+          <w:lang w:eastAsia="en-AU"/>
+        </w:rPr>
+        <w:t>D.</w:t>
       </w:r>
     </w:p>
     <w:p>
@@ -968,6 +1356,647 @@
         <w:t>Week 3 – Assessing Performance</w:t>
       </w:r>
     </w:p>
+    <w:p>
+      <w:pPr>
+        <w:pStyle w:val="ListParagraph"/>
+        <w:numPr>
+          <w:ilvl w:val="0"/>
+          <w:numId w:val="3"/>
+        </w:numPr>
+        <w:rPr>
+          <w:lang w:eastAsia="en-AU"/>
+        </w:rPr>
+      </w:pPr>
+      <w:r>
+        <w:rPr>
+          <w:lang w:eastAsia="en-AU"/>
+        </w:rPr>
+        <w:t>If the features of Model 1 are a strict subset of Model 2, the training error of the two models can never be the same.</w:t>
+      </w:r>
+    </w:p>
+    <w:p>
+      <w:pPr>
+        <w:pStyle w:val="ListParagraph"/>
+        <w:numPr>
+          <w:ilvl w:val="1"/>
+          <w:numId w:val="3"/>
+        </w:numPr>
+        <w:rPr>
+          <w:lang w:eastAsia="en-AU"/>
+        </w:rPr>
+      </w:pPr>
+      <w:r>
+        <w:rPr>
+          <w:lang w:eastAsia="en-AU"/>
+        </w:rPr>
+        <w:t>False</w:t>
+      </w:r>
+      <w:r>
+        <w:rPr>
+          <w:lang w:eastAsia="en-AU"/>
+        </w:rPr>
+        <w:t>.</w:t>
+      </w:r>
+    </w:p>
+    <w:p>
+      <w:pPr>
+        <w:pStyle w:val="ListParagraph"/>
+        <w:numPr>
+          <w:ilvl w:val="0"/>
+          <w:numId w:val="3"/>
+        </w:numPr>
+        <w:rPr>
+          <w:lang w:eastAsia="en-AU"/>
+        </w:rPr>
+      </w:pPr>
+      <w:r>
+        <w:rPr>
+          <w:lang w:eastAsia="en-AU"/>
+        </w:rPr>
+        <w:t>If the features of Model 1 are a strict subset of Model 2, which model will usually have the lowest training error?</w:t>
+      </w:r>
+    </w:p>
+    <w:p>
+      <w:pPr>
+        <w:pStyle w:val="ListParagraph"/>
+        <w:numPr>
+          <w:ilvl w:val="1"/>
+          <w:numId w:val="3"/>
+        </w:numPr>
+        <w:rPr>
+          <w:lang w:eastAsia="en-AU"/>
+        </w:rPr>
+      </w:pPr>
+      <w:r>
+        <w:rPr>
+          <w:lang w:eastAsia="en-AU"/>
+        </w:rPr>
+        <w:t>Model 2.</w:t>
+      </w:r>
+    </w:p>
+    <w:p>
+      <w:pPr>
+        <w:pStyle w:val="ListParagraph"/>
+        <w:numPr>
+          <w:ilvl w:val="0"/>
+          <w:numId w:val="3"/>
+        </w:numPr>
+        <w:rPr>
+          <w:lang w:eastAsia="en-AU"/>
+        </w:rPr>
+      </w:pPr>
+      <w:r>
+        <w:rPr>
+          <w:lang w:eastAsia="en-AU"/>
+        </w:rPr>
+        <w:t>If the feature of Model 1 are a strict subset of Model 2, which model will usually have the lowest test error?</w:t>
+      </w:r>
+    </w:p>
+    <w:p>
+      <w:pPr>
+        <w:pStyle w:val="ListParagraph"/>
+        <w:numPr>
+          <w:ilvl w:val="1"/>
+          <w:numId w:val="3"/>
+        </w:numPr>
+        <w:rPr>
+          <w:lang w:eastAsia="en-AU"/>
+        </w:rPr>
+      </w:pPr>
+      <w:r>
+        <w:rPr>
+          <w:lang w:eastAsia="en-AU"/>
+        </w:rPr>
+        <w:t>It’s i</w:t>
+      </w:r>
+      <w:r>
+        <w:rPr>
+          <w:lang w:eastAsia="en-AU"/>
+        </w:rPr>
+        <w:t xml:space="preserve">mpossible to </w:t>
+      </w:r>
+      <w:r>
+        <w:rPr>
+          <w:lang w:eastAsia="en-AU"/>
+        </w:rPr>
+        <w:t>tell with only this information</w:t>
+      </w:r>
+      <w:r>
+        <w:rPr>
+          <w:lang w:eastAsia="en-AU"/>
+        </w:rPr>
+        <w:t>.</w:t>
+      </w:r>
+    </w:p>
+    <w:p>
+      <w:pPr>
+        <w:pStyle w:val="ListParagraph"/>
+        <w:numPr>
+          <w:ilvl w:val="0"/>
+          <w:numId w:val="3"/>
+        </w:numPr>
+        <w:rPr>
+          <w:lang w:eastAsia="en-AU"/>
+        </w:rPr>
+      </w:pPr>
+      <w:r>
+        <w:rPr>
+          <w:lang w:eastAsia="en-AU"/>
+        </w:rPr>
+        <w:t>If the features of Model 1 are a strict subset of those in Model 2, which model will usually have lower bias?</w:t>
+      </w:r>
+    </w:p>
+    <w:p>
+      <w:pPr>
+        <w:pStyle w:val="ListParagraph"/>
+        <w:numPr>
+          <w:ilvl w:val="1"/>
+          <w:numId w:val="3"/>
+        </w:numPr>
+        <w:rPr>
+          <w:lang w:eastAsia="en-AU"/>
+        </w:rPr>
+      </w:pPr>
+      <w:r>
+        <w:rPr>
+          <w:lang w:eastAsia="en-AU"/>
+        </w:rPr>
+        <w:t xml:space="preserve">Model </w:t>
+      </w:r>
+      <w:r>
+        <w:rPr>
+          <w:lang w:eastAsia="en-AU"/>
+        </w:rPr>
+        <w:t>2.</w:t>
+      </w:r>
+    </w:p>
+    <w:p>
+      <w:pPr>
+        <w:pStyle w:val="ListParagraph"/>
+        <w:numPr>
+          <w:ilvl w:val="0"/>
+          <w:numId w:val="3"/>
+        </w:numPr>
+        <w:rPr>
+          <w:lang w:eastAsia="en-AU"/>
+        </w:rPr>
+      </w:pPr>
+      <w:r>
+        <w:rPr>
+          <w:lang w:eastAsia="en-AU"/>
+        </w:rPr>
+        <w:t>Which of the following plots of model complexity vs RSS is most likely from the training data?</w:t>
+      </w:r>
+    </w:p>
+    <w:p>
+      <w:pPr>
+        <w:pStyle w:val="ListParagraph"/>
+        <w:rPr>
+          <w:lang w:eastAsia="en-AU"/>
+        </w:rPr>
+      </w:pPr>
+      <w:r>
+        <w:rPr>
+          <w:noProof/>
+        </w:rPr>
+        <w:drawing>
+          <wp:inline distT="0" distB="0" distL="0" distR="0" wp14:anchorId="1F4C345E" wp14:editId="2A41208C">
+            <wp:extent cx="2900783" cy="2160000"/>
+            <wp:effectExtent l="0" t="0" r="0" b="0"/>
+            <wp:docPr id="1956131916" name="Picture 1"/>
+            <wp:cNvGraphicFramePr>
+              <a:graphicFrameLocks xmlns:a="http://schemas.openxmlformats.org/drawingml/2006/main" noChangeAspect="1"/>
+            </wp:cNvGraphicFramePr>
+            <a:graphic xmlns:a="http://schemas.openxmlformats.org/drawingml/2006/main">
+              <a:graphicData uri="http://schemas.openxmlformats.org/drawingml/2006/picture">
+                <pic:pic xmlns:pic="http://schemas.openxmlformats.org/drawingml/2006/picture">
+                  <pic:nvPicPr>
+                    <pic:cNvPr id="0" name="Picture 1"/>
+                    <pic:cNvPicPr>
+                      <a:picLocks noChangeAspect="1" noChangeArrowheads="1"/>
+                    </pic:cNvPicPr>
+                  </pic:nvPicPr>
+                  <pic:blipFill>
+                    <a:blip r:embed="rId6" cstate="print">
+                      <a:extLst>
+                        <a:ext uri="{28A0092B-C50C-407E-A947-70E740481C1C}">
+                          <a14:useLocalDpi xmlns:a14="http://schemas.microsoft.com/office/drawing/2010/main" val="0"/>
+                        </a:ext>
+                      </a:extLst>
+                    </a:blip>
+                    <a:srcRect/>
+                    <a:stretch>
+                      <a:fillRect/>
+                    </a:stretch>
+                  </pic:blipFill>
+                  <pic:spPr bwMode="auto">
+                    <a:xfrm>
+                      <a:off x="0" y="0"/>
+                      <a:ext cx="2900783" cy="2160000"/>
+                    </a:xfrm>
+                    <a:prstGeom prst="rect">
+                      <a:avLst/>
+                    </a:prstGeom>
+                    <a:noFill/>
+                    <a:ln>
+                      <a:noFill/>
+                    </a:ln>
+                  </pic:spPr>
+                </pic:pic>
+              </a:graphicData>
+            </a:graphic>
+          </wp:inline>
+        </w:drawing>
+      </w:r>
+    </w:p>
+    <w:p>
+      <w:pPr>
+        <w:pStyle w:val="ListParagraph"/>
+        <w:numPr>
+          <w:ilvl w:val="1"/>
+          <w:numId w:val="3"/>
+        </w:numPr>
+        <w:rPr>
+          <w:lang w:eastAsia="en-AU"/>
+        </w:rPr>
+      </w:pPr>
+      <w:r>
+        <w:rPr>
+          <w:lang w:eastAsia="en-AU"/>
+        </w:rPr>
+        <w:t>C</w:t>
+      </w:r>
+    </w:p>
+    <w:p>
+      <w:pPr>
+        <w:pStyle w:val="ListParagraph"/>
+        <w:numPr>
+          <w:ilvl w:val="0"/>
+          <w:numId w:val="3"/>
+        </w:numPr>
+        <w:rPr>
+          <w:lang w:eastAsia="en-AU"/>
+        </w:rPr>
+      </w:pPr>
+      <w:r>
+        <w:rPr>
+          <w:lang w:eastAsia="en-AU"/>
+        </w:rPr>
+        <w:t xml:space="preserve">Which of the plots of model complexity vs RSS is most likely from the </w:t>
+      </w:r>
+      <w:r>
+        <w:rPr>
+          <w:lang w:eastAsia="en-AU"/>
+        </w:rPr>
+        <w:t>test</w:t>
+      </w:r>
+      <w:r>
+        <w:rPr>
+          <w:lang w:eastAsia="en-AU"/>
+        </w:rPr>
+        <w:t xml:space="preserve"> data?</w:t>
+      </w:r>
+    </w:p>
+    <w:p>
+      <w:pPr>
+        <w:pStyle w:val="ListParagraph"/>
+        <w:numPr>
+          <w:ilvl w:val="1"/>
+          <w:numId w:val="3"/>
+        </w:numPr>
+        <w:rPr>
+          <w:lang w:eastAsia="en-AU"/>
+        </w:rPr>
+      </w:pPr>
+      <w:r>
+        <w:rPr>
+          <w:lang w:eastAsia="en-AU"/>
+        </w:rPr>
+        <w:t>A</w:t>
+      </w:r>
+    </w:p>
+    <w:p>
+      <w:pPr>
+        <w:pStyle w:val="ListParagraph"/>
+        <w:numPr>
+          <w:ilvl w:val="0"/>
+          <w:numId w:val="3"/>
+        </w:numPr>
+        <w:rPr>
+          <w:lang w:eastAsia="en-AU"/>
+        </w:rPr>
+      </w:pPr>
+      <w:r>
+        <w:rPr>
+          <w:lang w:eastAsia="en-AU"/>
+        </w:rPr>
+        <w:t>It is always optimal to add more features to a regression model?</w:t>
+      </w:r>
+    </w:p>
+    <w:p>
+      <w:pPr>
+        <w:pStyle w:val="ListParagraph"/>
+        <w:numPr>
+          <w:ilvl w:val="1"/>
+          <w:numId w:val="3"/>
+        </w:numPr>
+        <w:rPr>
+          <w:lang w:eastAsia="en-AU"/>
+        </w:rPr>
+      </w:pPr>
+      <w:r>
+        <w:rPr>
+          <w:lang w:eastAsia="en-AU"/>
+        </w:rPr>
+        <w:t>False</w:t>
+      </w:r>
+    </w:p>
+    <w:p>
+      <w:pPr>
+        <w:pStyle w:val="ListParagraph"/>
+        <w:numPr>
+          <w:ilvl w:val="0"/>
+          <w:numId w:val="3"/>
+        </w:numPr>
+        <w:rPr>
+          <w:lang w:eastAsia="en-AU"/>
+        </w:rPr>
+      </w:pPr>
+      <w:r>
+        <w:rPr>
+          <w:lang w:eastAsia="en-AU"/>
+        </w:rPr>
+        <w:t>A simple model with few parameters is most likely to suffer from:</w:t>
+      </w:r>
+    </w:p>
+    <w:p>
+      <w:pPr>
+        <w:pStyle w:val="ListParagraph"/>
+        <w:numPr>
+          <w:ilvl w:val="1"/>
+          <w:numId w:val="3"/>
+        </w:numPr>
+        <w:rPr>
+          <w:lang w:eastAsia="en-AU"/>
+        </w:rPr>
+      </w:pPr>
+      <w:r>
+        <w:rPr>
+          <w:lang w:eastAsia="en-AU"/>
+        </w:rPr>
+        <w:t xml:space="preserve">High </w:t>
+      </w:r>
+      <w:r>
+        <w:rPr>
+          <w:lang w:eastAsia="en-AU"/>
+        </w:rPr>
+        <w:t>bias</w:t>
+      </w:r>
+      <w:r>
+        <w:rPr>
+          <w:lang w:eastAsia="en-AU"/>
+        </w:rPr>
+        <w:t>.</w:t>
+      </w:r>
+    </w:p>
+    <w:p>
+      <w:pPr>
+        <w:pStyle w:val="ListParagraph"/>
+        <w:numPr>
+          <w:ilvl w:val="0"/>
+          <w:numId w:val="3"/>
+        </w:numPr>
+        <w:rPr>
+          <w:lang w:eastAsia="en-AU"/>
+        </w:rPr>
+      </w:pPr>
+      <w:r>
+        <w:rPr>
+          <w:lang w:eastAsia="en-AU"/>
+        </w:rPr>
+        <w:t>A complex model with many parameters is most likely to suffer from:</w:t>
+      </w:r>
+    </w:p>
+    <w:p>
+      <w:pPr>
+        <w:pStyle w:val="ListParagraph"/>
+        <w:numPr>
+          <w:ilvl w:val="1"/>
+          <w:numId w:val="3"/>
+        </w:numPr>
+        <w:rPr>
+          <w:lang w:eastAsia="en-AU"/>
+        </w:rPr>
+      </w:pPr>
+      <w:r>
+        <w:rPr>
+          <w:lang w:eastAsia="en-AU"/>
+        </w:rPr>
+        <w:t>High variance.</w:t>
+      </w:r>
+    </w:p>
+    <w:p>
+      <w:pPr>
+        <w:pStyle w:val="ListParagraph"/>
+        <w:numPr>
+          <w:ilvl w:val="0"/>
+          <w:numId w:val="3"/>
+        </w:numPr>
+        <w:rPr>
+          <w:lang w:eastAsia="en-AU"/>
+        </w:rPr>
+      </w:pPr>
+      <w:r>
+        <w:rPr>
+          <w:lang w:eastAsia="en-AU"/>
+        </w:rPr>
+        <w:t>A model with many parameters that fits training data very well, but does poorly on test data is considered to be:</w:t>
+      </w:r>
+    </w:p>
+    <w:p>
+      <w:pPr>
+        <w:pStyle w:val="ListParagraph"/>
+        <w:numPr>
+          <w:ilvl w:val="1"/>
+          <w:numId w:val="3"/>
+        </w:numPr>
+        <w:rPr>
+          <w:lang w:eastAsia="en-AU"/>
+        </w:rPr>
+      </w:pPr>
+      <w:r>
+        <w:rPr>
+          <w:lang w:eastAsia="en-AU"/>
+        </w:rPr>
+        <w:t>Overfitted.</w:t>
+      </w:r>
+    </w:p>
+    <w:p>
+      <w:pPr>
+        <w:pStyle w:val="ListParagraph"/>
+        <w:numPr>
+          <w:ilvl w:val="0"/>
+          <w:numId w:val="3"/>
+        </w:numPr>
+        <w:rPr>
+          <w:lang w:eastAsia="en-AU"/>
+        </w:rPr>
+      </w:pPr>
+      <w:r>
+        <w:rPr>
+          <w:lang w:eastAsia="en-AU"/>
+        </w:rPr>
+        <w:t>A common process for selecting a parameter like the optimal polynomial degree is:</w:t>
+      </w:r>
+    </w:p>
+    <w:p>
+      <w:pPr>
+        <w:pStyle w:val="ListParagraph"/>
+        <w:numPr>
+          <w:ilvl w:val="1"/>
+          <w:numId w:val="3"/>
+        </w:numPr>
+        <w:rPr>
+          <w:lang w:eastAsia="en-AU"/>
+        </w:rPr>
+      </w:pPr>
+      <w:r>
+        <w:rPr>
+          <w:lang w:eastAsia="en-AU"/>
+        </w:rPr>
+        <w:t>Minimising validation error.</w:t>
+      </w:r>
+    </w:p>
+    <w:p>
+      <w:pPr>
+        <w:pStyle w:val="ListParagraph"/>
+        <w:numPr>
+          <w:ilvl w:val="0"/>
+          <w:numId w:val="3"/>
+        </w:numPr>
+        <w:rPr>
+          <w:lang w:eastAsia="en-AU"/>
+        </w:rPr>
+      </w:pPr>
+      <w:r>
+        <w:rPr>
+          <w:lang w:eastAsia="en-AU"/>
+        </w:rPr>
+        <w:t>Selecting model complexity on test data:</w:t>
+      </w:r>
+    </w:p>
+    <w:p>
+      <w:pPr>
+        <w:pStyle w:val="ListParagraph"/>
+        <w:numPr>
+          <w:ilvl w:val="1"/>
+          <w:numId w:val="3"/>
+        </w:numPr>
+        <w:rPr>
+          <w:lang w:eastAsia="en-AU"/>
+        </w:rPr>
+      </w:pPr>
+      <w:r>
+        <w:rPr>
+          <w:lang w:eastAsia="en-AU"/>
+        </w:rPr>
+        <w:t>Provides an overly optimistic assessment of performance of the resulting model.</w:t>
+      </w:r>
+    </w:p>
+    <w:p>
+      <w:pPr>
+        <w:pStyle w:val="ListParagraph"/>
+        <w:numPr>
+          <w:ilvl w:val="1"/>
+          <w:numId w:val="3"/>
+        </w:numPr>
+        <w:rPr>
+          <w:lang w:eastAsia="en-AU"/>
+        </w:rPr>
+      </w:pPr>
+      <w:r>
+        <w:rPr>
+          <w:lang w:eastAsia="en-AU"/>
+        </w:rPr>
+        <w:t>Should never be done.</w:t>
+      </w:r>
+    </w:p>
+    <w:p>
+      <w:pPr>
+        <w:pStyle w:val="ListParagraph"/>
+        <w:numPr>
+          <w:ilvl w:val="0"/>
+          <w:numId w:val="3"/>
+        </w:numPr>
+        <w:rPr>
+          <w:lang w:eastAsia="en-AU"/>
+        </w:rPr>
+      </w:pPr>
+      <w:r>
+        <w:rPr>
+          <w:lang w:eastAsia="en-AU"/>
+        </w:rPr>
+        <w:t>For a fixed model complexity, in the limit of an infinite amount of training data:</w:t>
+      </w:r>
+    </w:p>
+    <w:p>
+      <w:pPr>
+        <w:pStyle w:val="ListParagraph"/>
+        <w:numPr>
+          <w:ilvl w:val="1"/>
+          <w:numId w:val="3"/>
+        </w:numPr>
+        <w:rPr>
+          <w:lang w:eastAsia="en-AU"/>
+        </w:rPr>
+      </w:pPr>
+      <w:r>
+        <w:rPr>
+          <w:lang w:eastAsia="en-AU"/>
+        </w:rPr>
+        <w:t>Variance goes to 0.</w:t>
+      </w:r>
+    </w:p>
+    <w:p>
+      <w:pPr>
+        <w:rPr>
+          <w:lang w:eastAsia="en-AU"/>
+        </w:rPr>
+      </w:pPr>
+      <w:r>
+        <w:rPr>
+          <w:lang w:eastAsia="en-AU"/>
+        </w:rPr>
+        <w:br w:type="page"/>
+      </w:r>
+    </w:p>
+    <w:p>
+      <w:pPr>
+        <w:pStyle w:val="Heading2"/>
+        <w:rPr>
+          <w:lang w:eastAsia="en-AU"/>
+        </w:rPr>
+      </w:pPr>
+      <w:r>
+        <w:rPr>
+          <w:lang w:eastAsia="en-AU"/>
+        </w:rPr>
+        <w:lastRenderedPageBreak/>
+        <w:t>Week 4 – Ridge Regression</w:t>
+      </w:r>
+    </w:p>
+    <w:p>
+      <w:pPr>
+        <w:pStyle w:val="ListParagraph"/>
+        <w:numPr>
+          <w:ilvl w:val="0"/>
+          <w:numId w:val="4"/>
+        </w:numPr>
+        <w:rPr>
+          <w:lang w:eastAsia="en-AU"/>
+        </w:rPr>
+      </w:pPr>
+    </w:p>
     <w:sectPr>
       <w:pgSz w:w="11906" w:h="16838"/>
       <w:pgMar w:top="1440" w:right="1440" w:bottom="1440" w:left="1440" w:header="708" w:footer="708" w:gutter="0"/>
@@ -1070,11 +2099,11 @@
     </w:lvl>
   </w:abstractNum>
   <w:abstractNum w:abstractNumId="1" w15:restartNumberingAfterBreak="0">
-    <w:nsid w:val="4DB901D6"/>
+    <w:nsid w:val="443C73AC"/>
     <w:multiLevelType w:val="hybridMultilevel"/>
-    <w:tmpl w:val="A4249988"/>
-    <w:lvl w:ilvl="0" w:tplc="E320FB26">
-      <w:start w:val="6"/>
+    <w:tmpl w:val="CECC13CE"/>
+    <w:lvl w:ilvl="0" w:tplc="753AAE66">
+      <w:start w:val="1"/>
       <w:numFmt w:val="decimal"/>
       <w:lvlText w:val="%1."/>
       <w:lvlJc w:val="left"/>
@@ -1085,7 +2114,7 @@
         <w:rFonts w:hint="default"/>
       </w:rPr>
     </w:lvl>
-    <w:lvl w:ilvl="1" w:tplc="0C090019">
+    <w:lvl w:ilvl="1" w:tplc="0C090019" w:tentative="1">
       <w:start w:val="1"/>
       <w:numFmt w:val="lowerLetter"/>
       <w:lvlText w:val="%2."/>
@@ -1158,11 +2187,195 @@
       </w:pPr>
     </w:lvl>
   </w:abstractNum>
+  <w:abstractNum w:abstractNumId="2" w15:restartNumberingAfterBreak="0">
+    <w:nsid w:val="4DB901D6"/>
+    <w:multiLevelType w:val="hybridMultilevel"/>
+    <w:tmpl w:val="FC0058C6"/>
+    <w:lvl w:ilvl="0" w:tplc="753AAE66">
+      <w:start w:val="1"/>
+      <w:numFmt w:val="decimal"/>
+      <w:lvlText w:val="%1."/>
+      <w:lvlJc w:val="left"/>
+      <w:pPr>
+        <w:ind w:left="720" w:hanging="360"/>
+      </w:pPr>
+      <w:rPr>
+        <w:rFonts w:hint="default"/>
+      </w:rPr>
+    </w:lvl>
+    <w:lvl w:ilvl="1" w:tplc="0C090019">
+      <w:start w:val="1"/>
+      <w:numFmt w:val="lowerLetter"/>
+      <w:lvlText w:val="%2."/>
+      <w:lvlJc w:val="left"/>
+      <w:pPr>
+        <w:ind w:left="1440" w:hanging="360"/>
+      </w:pPr>
+    </w:lvl>
+    <w:lvl w:ilvl="2" w:tplc="0C09001B">
+      <w:start w:val="1"/>
+      <w:numFmt w:val="lowerRoman"/>
+      <w:lvlText w:val="%3."/>
+      <w:lvlJc w:val="right"/>
+      <w:pPr>
+        <w:ind w:left="2160" w:hanging="180"/>
+      </w:pPr>
+    </w:lvl>
+    <w:lvl w:ilvl="3" w:tplc="0C09000F" w:tentative="1">
+      <w:start w:val="1"/>
+      <w:numFmt w:val="decimal"/>
+      <w:lvlText w:val="%4."/>
+      <w:lvlJc w:val="left"/>
+      <w:pPr>
+        <w:ind w:left="2880" w:hanging="360"/>
+      </w:pPr>
+    </w:lvl>
+    <w:lvl w:ilvl="4" w:tplc="0C090019" w:tentative="1">
+      <w:start w:val="1"/>
+      <w:numFmt w:val="lowerLetter"/>
+      <w:lvlText w:val="%5."/>
+      <w:lvlJc w:val="left"/>
+      <w:pPr>
+        <w:ind w:left="3600" w:hanging="360"/>
+      </w:pPr>
+    </w:lvl>
+    <w:lvl w:ilvl="5" w:tplc="0C09001B" w:tentative="1">
+      <w:start w:val="1"/>
+      <w:numFmt w:val="lowerRoman"/>
+      <w:lvlText w:val="%6."/>
+      <w:lvlJc w:val="right"/>
+      <w:pPr>
+        <w:ind w:left="4320" w:hanging="180"/>
+      </w:pPr>
+    </w:lvl>
+    <w:lvl w:ilvl="6" w:tplc="0C09000F" w:tentative="1">
+      <w:start w:val="1"/>
+      <w:numFmt w:val="decimal"/>
+      <w:lvlText w:val="%7."/>
+      <w:lvlJc w:val="left"/>
+      <w:pPr>
+        <w:ind w:left="5040" w:hanging="360"/>
+      </w:pPr>
+    </w:lvl>
+    <w:lvl w:ilvl="7" w:tplc="0C090019" w:tentative="1">
+      <w:start w:val="1"/>
+      <w:numFmt w:val="lowerLetter"/>
+      <w:lvlText w:val="%8."/>
+      <w:lvlJc w:val="left"/>
+      <w:pPr>
+        <w:ind w:left="5760" w:hanging="360"/>
+      </w:pPr>
+    </w:lvl>
+    <w:lvl w:ilvl="8" w:tplc="0C09001B" w:tentative="1">
+      <w:start w:val="1"/>
+      <w:numFmt w:val="lowerRoman"/>
+      <w:lvlText w:val="%9."/>
+      <w:lvlJc w:val="right"/>
+      <w:pPr>
+        <w:ind w:left="6480" w:hanging="180"/>
+      </w:pPr>
+    </w:lvl>
+  </w:abstractNum>
+  <w:abstractNum w:abstractNumId="3" w15:restartNumberingAfterBreak="0">
+    <w:nsid w:val="6A55009F"/>
+    <w:multiLevelType w:val="hybridMultilevel"/>
+    <w:tmpl w:val="609248AE"/>
+    <w:lvl w:ilvl="0" w:tplc="753AAE66">
+      <w:start w:val="1"/>
+      <w:numFmt w:val="decimal"/>
+      <w:lvlText w:val="%1."/>
+      <w:lvlJc w:val="left"/>
+      <w:pPr>
+        <w:ind w:left="720" w:hanging="360"/>
+      </w:pPr>
+      <w:rPr>
+        <w:rFonts w:hint="default"/>
+      </w:rPr>
+    </w:lvl>
+    <w:lvl w:ilvl="1" w:tplc="0C090019">
+      <w:start w:val="1"/>
+      <w:numFmt w:val="lowerLetter"/>
+      <w:lvlText w:val="%2."/>
+      <w:lvlJc w:val="left"/>
+      <w:pPr>
+        <w:ind w:left="1440" w:hanging="360"/>
+      </w:pPr>
+    </w:lvl>
+    <w:lvl w:ilvl="2" w:tplc="0C09001B" w:tentative="1">
+      <w:start w:val="1"/>
+      <w:numFmt w:val="lowerRoman"/>
+      <w:lvlText w:val="%3."/>
+      <w:lvlJc w:val="right"/>
+      <w:pPr>
+        <w:ind w:left="2160" w:hanging="180"/>
+      </w:pPr>
+    </w:lvl>
+    <w:lvl w:ilvl="3" w:tplc="0C09000F" w:tentative="1">
+      <w:start w:val="1"/>
+      <w:numFmt w:val="decimal"/>
+      <w:lvlText w:val="%4."/>
+      <w:lvlJc w:val="left"/>
+      <w:pPr>
+        <w:ind w:left="2880" w:hanging="360"/>
+      </w:pPr>
+    </w:lvl>
+    <w:lvl w:ilvl="4" w:tplc="0C090019" w:tentative="1">
+      <w:start w:val="1"/>
+      <w:numFmt w:val="lowerLetter"/>
+      <w:lvlText w:val="%5."/>
+      <w:lvlJc w:val="left"/>
+      <w:pPr>
+        <w:ind w:left="3600" w:hanging="360"/>
+      </w:pPr>
+    </w:lvl>
+    <w:lvl w:ilvl="5" w:tplc="0C09001B" w:tentative="1">
+      <w:start w:val="1"/>
+      <w:numFmt w:val="lowerRoman"/>
+      <w:lvlText w:val="%6."/>
+      <w:lvlJc w:val="right"/>
+      <w:pPr>
+        <w:ind w:left="4320" w:hanging="180"/>
+      </w:pPr>
+    </w:lvl>
+    <w:lvl w:ilvl="6" w:tplc="0C09000F" w:tentative="1">
+      <w:start w:val="1"/>
+      <w:numFmt w:val="decimal"/>
+      <w:lvlText w:val="%7."/>
+      <w:lvlJc w:val="left"/>
+      <w:pPr>
+        <w:ind w:left="5040" w:hanging="360"/>
+      </w:pPr>
+    </w:lvl>
+    <w:lvl w:ilvl="7" w:tplc="0C090019" w:tentative="1">
+      <w:start w:val="1"/>
+      <w:numFmt w:val="lowerLetter"/>
+      <w:lvlText w:val="%8."/>
+      <w:lvlJc w:val="left"/>
+      <w:pPr>
+        <w:ind w:left="5760" w:hanging="360"/>
+      </w:pPr>
+    </w:lvl>
+    <w:lvl w:ilvl="8" w:tplc="0C09001B" w:tentative="1">
+      <w:start w:val="1"/>
+      <w:numFmt w:val="lowerRoman"/>
+      <w:lvlText w:val="%9."/>
+      <w:lvlJc w:val="right"/>
+      <w:pPr>
+        <w:ind w:left="6480" w:hanging="180"/>
+      </w:pPr>
+    </w:lvl>
+  </w:abstractNum>
   <w:num w:numId="1" w16cid:durableId="724984460">
-    <w:abstractNumId w:val="1"/>
+    <w:abstractNumId w:val="2"/>
   </w:num>
   <w:num w:numId="2" w16cid:durableId="1047608389">
     <w:abstractNumId w:val="0"/>
+  </w:num>
+  <w:num w:numId="3" w16cid:durableId="1608732558">
+    <w:abstractNumId w:val="3"/>
+  </w:num>
+  <w:num w:numId="4" w16cid:durableId="36512982">
+    <w:abstractNumId w:val="1"/>
   </w:num>
 </w:numbering>
 </file>

</xml_diff>

<commit_message>
Update certificates and ML specialisation
</commit_message>
<xml_diff>
--- a/Machine Learning Specialisation (University of Washington)/2. Regression/Quizzes.docx
+++ b/Machine Learning Specialisation (University of Washington)/2. Regression/Quizzes.docx
@@ -1987,11 +1987,76 @@
     </w:p>
     <w:p>
       <w:pPr>
-        <w:pStyle w:val="ListParagraph"/>
-        <w:numPr>
-          <w:ilvl w:val="0"/>
-          <w:numId w:val="4"/>
-        </w:numPr>
+        <w:rPr>
+          <w:lang w:eastAsia="en-AU"/>
+        </w:rPr>
+      </w:pPr>
+    </w:p>
+    <w:p>
+      <w:pPr>
+        <w:rPr>
+          <w:lang w:eastAsia="en-AU"/>
+        </w:rPr>
+      </w:pPr>
+      <w:r>
+        <w:rPr>
+          <w:lang w:eastAsia="en-AU"/>
+        </w:rPr>
+        <w:br w:type="page"/>
+      </w:r>
+    </w:p>
+    <w:p>
+      <w:pPr>
+        <w:pStyle w:val="Heading2"/>
+        <w:rPr>
+          <w:lang w:eastAsia="en-AU"/>
+        </w:rPr>
+      </w:pPr>
+      <w:r>
+        <w:rPr>
+          <w:lang w:eastAsia="en-AU"/>
+        </w:rPr>
+        <w:lastRenderedPageBreak/>
+        <w:t>Week 5 – Feature Selection and Lasso</w:t>
+      </w:r>
+    </w:p>
+    <w:p>
+      <w:pPr>
+        <w:rPr>
+          <w:lang w:eastAsia="en-AU"/>
+        </w:rPr>
+      </w:pPr>
+    </w:p>
+    <w:p>
+      <w:pPr>
+        <w:rPr>
+          <w:lang w:eastAsia="en-AU"/>
+        </w:rPr>
+      </w:pPr>
+      <w:r>
+        <w:rPr>
+          <w:lang w:eastAsia="en-AU"/>
+        </w:rPr>
+        <w:br w:type="page"/>
+      </w:r>
+    </w:p>
+    <w:p>
+      <w:pPr>
+        <w:pStyle w:val="Heading2"/>
+        <w:rPr>
+          <w:lang w:eastAsia="en-AU"/>
+        </w:rPr>
+      </w:pPr>
+      <w:r>
+        <w:rPr>
+          <w:lang w:eastAsia="en-AU"/>
+        </w:rPr>
+        <w:lastRenderedPageBreak/>
+        <w:t>Week 6 – Nearest Neighbours and Kernel Regression</w:t>
+      </w:r>
+    </w:p>
+    <w:p>
+      <w:pPr>
         <w:rPr>
           <w:lang w:eastAsia="en-AU"/>
         </w:rPr>
@@ -2114,7 +2179,7 @@
         <w:rFonts w:hint="default"/>
       </w:rPr>
     </w:lvl>
-    <w:lvl w:ilvl="1" w:tplc="0C090019" w:tentative="1">
+    <w:lvl w:ilvl="1" w:tplc="0C090019">
       <w:start w:val="1"/>
       <w:numFmt w:val="lowerLetter"/>
       <w:lvlText w:val="%2."/>

</xml_diff>

<commit_message>
Update to ML specialisation
</commit_message>
<xml_diff>
--- a/Machine Learning Specialisation (University of Washington)/2. Regression/Quizzes.docx
+++ b/Machine Learning Specialisation (University of Washington)/2. Regression/Quizzes.docx
@@ -1,6 +1,6 @@
 
 <file path=word/document.xml><?xml version="1.0" encoding="utf-8"?>
-<w:document xmlns:wpc="http://schemas.microsoft.com/office/word/2010/wordprocessingCanvas" xmlns:cx="http://schemas.microsoft.com/office/drawing/2014/chartex" xmlns:cx1="http://schemas.microsoft.com/office/drawing/2015/9/8/chartex" xmlns:cx2="http://schemas.microsoft.com/office/drawing/2015/10/21/chartex" xmlns:cx3="http://schemas.microsoft.com/office/drawing/2016/5/9/chartex" xmlns:cx4="http://schemas.microsoft.com/office/drawing/2016/5/10/chartex" xmlns:cx5="http://schemas.microsoft.com/office/drawing/2016/5/11/chartex" xmlns:cx6="http://schemas.microsoft.com/office/drawing/2016/5/12/chartex" xmlns:cx7="http://schemas.microsoft.com/office/drawing/2016/5/13/chartex" xmlns:cx8="http://schemas.microsoft.com/office/drawing/2016/5/14/chartex" xmlns:mc="http://schemas.openxmlformats.org/markup-compatibility/2006" xmlns:aink="http://schemas.microsoft.com/office/drawing/2016/ink" xmlns:am3d="http://schemas.microsoft.com/office/drawing/2017/model3d" xmlns:o="urn:schemas-microsoft-com:office:office" xmlns:oel="http://schemas.microsoft.com/office/2019/extlst" xmlns:r="http://schemas.openxmlformats.org/officeDocument/2006/relationships" xmlns:m="http://schemas.openxmlformats.org/officeDocument/2006/math" xmlns:v="urn:schemas-microsoft-com:vml" xmlns:wp14="http://schemas.microsoft.com/office/word/2010/wordprocessingDrawing" xmlns:wp="http://schemas.openxmlformats.org/drawingml/2006/wordprocessingDrawing" xmlns:w10="urn:schemas-microsoft-com:office:word" xmlns:w="http://schemas.openxmlformats.org/wordprocessingml/2006/main" xmlns:w14="http://schemas.microsoft.com/office/word/2010/wordml" xmlns:w15="http://schemas.microsoft.com/office/word/2012/wordml" xmlns:w16cex="http://schemas.microsoft.com/office/word/2018/wordml/cex" xmlns:w16cid="http://schemas.microsoft.com/office/word/2016/wordml/cid" xmlns:w16="http://schemas.microsoft.com/office/word/2018/wordml" xmlns:w16sdtdh="http://schemas.microsoft.com/office/word/2020/wordml/sdtdatahash" xmlns:w16se="http://schemas.microsoft.com/office/word/2015/wordml/symex" xmlns:wpg="http://schemas.microsoft.com/office/word/2010/wordprocessingGroup" xmlns:wpi="http://schemas.microsoft.com/office/word/2010/wordprocessingInk" xmlns:wne="http://schemas.microsoft.com/office/word/2006/wordml" xmlns:wps="http://schemas.microsoft.com/office/word/2010/wordprocessingShape" mc:Ignorable="w14 w15 w16se w16cid w16 w16cex w16sdtdh wp14">
+<w:document xmlns:wpc="http://schemas.microsoft.com/office/word/2010/wordprocessingCanvas" xmlns:cx="http://schemas.microsoft.com/office/drawing/2014/chartex" xmlns:cx1="http://schemas.microsoft.com/office/drawing/2015/9/8/chartex" xmlns:cx2="http://schemas.microsoft.com/office/drawing/2015/10/21/chartex" xmlns:cx3="http://schemas.microsoft.com/office/drawing/2016/5/9/chartex" xmlns:cx4="http://schemas.microsoft.com/office/drawing/2016/5/10/chartex" xmlns:cx5="http://schemas.microsoft.com/office/drawing/2016/5/11/chartex" xmlns:cx6="http://schemas.microsoft.com/office/drawing/2016/5/12/chartex" xmlns:cx7="http://schemas.microsoft.com/office/drawing/2016/5/13/chartex" xmlns:cx8="http://schemas.microsoft.com/office/drawing/2016/5/14/chartex" xmlns:mc="http://schemas.openxmlformats.org/markup-compatibility/2006" xmlns:aink="http://schemas.microsoft.com/office/drawing/2016/ink" xmlns:am3d="http://schemas.microsoft.com/office/drawing/2017/model3d" xmlns:o="urn:schemas-microsoft-com:office:office" xmlns:oel="http://schemas.microsoft.com/office/2019/extlst" xmlns:r="http://schemas.openxmlformats.org/officeDocument/2006/relationships" xmlns:m="http://schemas.openxmlformats.org/officeDocument/2006/math" xmlns:v="urn:schemas-microsoft-com:vml" xmlns:wp14="http://schemas.microsoft.com/office/word/2010/wordprocessingDrawing" xmlns:wp="http://schemas.openxmlformats.org/drawingml/2006/wordprocessingDrawing" xmlns:w10="urn:schemas-microsoft-com:office:word" xmlns:w="http://schemas.openxmlformats.org/wordprocessingml/2006/main" xmlns:w14="http://schemas.microsoft.com/office/word/2010/wordml" xmlns:w15="http://schemas.microsoft.com/office/word/2012/wordml" xmlns:w16cex="http://schemas.microsoft.com/office/word/2018/wordml/cex" xmlns:w16cid="http://schemas.microsoft.com/office/word/2016/wordml/cid" xmlns:w16="http://schemas.microsoft.com/office/word/2018/wordml" xmlns:w16du="http://schemas.microsoft.com/office/word/2023/wordml/word16du" xmlns:w16sdtdh="http://schemas.microsoft.com/office/word/2020/wordml/sdtdatahash" xmlns:w16se="http://schemas.microsoft.com/office/word/2015/wordml/symex" xmlns:wpg="http://schemas.microsoft.com/office/word/2010/wordprocessingGroup" xmlns:wpi="http://schemas.microsoft.com/office/word/2010/wordprocessingInk" xmlns:wne="http://schemas.microsoft.com/office/word/2006/wordml" xmlns:wps="http://schemas.microsoft.com/office/word/2010/wordprocessingShape" mc:Ignorable="w14 w15 w16se w16cid w16 w16cex w16sdtdh wp14">
   <w:body>
     <w:p>
       <w:pPr>
@@ -1987,10 +1987,743 @@
     </w:p>
     <w:p>
       <w:pPr>
-        <w:rPr>
-          <w:lang w:eastAsia="en-AU"/>
-        </w:rPr>
-      </w:pPr>
+        <w:pStyle w:val="ListParagraph"/>
+        <w:numPr>
+          <w:ilvl w:val="0"/>
+          <w:numId w:val="6"/>
+        </w:numPr>
+        <w:rPr>
+          <w:lang w:eastAsia="en-AU"/>
+        </w:rPr>
+      </w:pPr>
+      <w:r>
+        <w:rPr>
+          <w:lang w:eastAsia="en-AU"/>
+        </w:rPr>
+        <w:t>Which of the following is NOT a valid measure of overfitting?</w:t>
+      </w:r>
+    </w:p>
+    <w:p>
+      <w:pPr>
+        <w:pStyle w:val="ListParagraph"/>
+        <w:numPr>
+          <w:ilvl w:val="1"/>
+          <w:numId w:val="6"/>
+        </w:numPr>
+        <w:rPr>
+          <w:lang w:eastAsia="en-AU"/>
+        </w:rPr>
+      </w:pPr>
+      <w:r>
+        <w:rPr>
+          <w:lang w:eastAsia="en-AU"/>
+        </w:rPr>
+        <w:t xml:space="preserve">Sum of parameters </w:t>
+      </w:r>
+      <m:oMath>
+        <m:r>
+          <w:rPr>
+            <w:rFonts w:ascii="Cambria Math" w:hAnsi="Cambria Math"/>
+            <w:lang w:eastAsia="en-AU"/>
+          </w:rPr>
+          <m:t>(</m:t>
+        </m:r>
+        <m:sSub>
+          <m:sSubPr>
+            <m:ctrlPr>
+              <w:rPr>
+                <w:rFonts w:ascii="Cambria Math" w:hAnsi="Cambria Math"/>
+                <w:i/>
+                <w:lang w:eastAsia="en-AU"/>
+              </w:rPr>
+            </m:ctrlPr>
+          </m:sSubPr>
+          <m:e>
+            <m:r>
+              <w:rPr>
+                <w:rFonts w:ascii="Cambria Math" w:hAnsi="Cambria Math"/>
+                <w:lang w:eastAsia="en-AU"/>
+              </w:rPr>
+              <m:t>w</m:t>
+            </m:r>
+          </m:e>
+          <m:sub>
+            <m:r>
+              <w:rPr>
+                <w:rFonts w:ascii="Cambria Math" w:hAnsi="Cambria Math"/>
+                <w:lang w:eastAsia="en-AU"/>
+              </w:rPr>
+              <m:t>1</m:t>
+            </m:r>
+          </m:sub>
+        </m:sSub>
+        <m:r>
+          <w:rPr>
+            <w:rFonts w:ascii="Cambria Math" w:hAnsi="Cambria Math"/>
+            <w:lang w:eastAsia="en-AU"/>
+          </w:rPr>
+          <m:t>+</m:t>
+        </m:r>
+        <m:sSub>
+          <m:sSubPr>
+            <m:ctrlPr>
+              <w:rPr>
+                <w:rFonts w:ascii="Cambria Math" w:hAnsi="Cambria Math"/>
+                <w:i/>
+                <w:lang w:eastAsia="en-AU"/>
+              </w:rPr>
+            </m:ctrlPr>
+          </m:sSubPr>
+          <m:e>
+            <m:r>
+              <w:rPr>
+                <w:rFonts w:ascii="Cambria Math" w:hAnsi="Cambria Math"/>
+                <w:lang w:eastAsia="en-AU"/>
+              </w:rPr>
+              <m:t>w</m:t>
+            </m:r>
+          </m:e>
+          <m:sub>
+            <m:r>
+              <w:rPr>
+                <w:rFonts w:ascii="Cambria Math" w:hAnsi="Cambria Math"/>
+                <w:lang w:eastAsia="en-AU"/>
+              </w:rPr>
+              <m:t>2</m:t>
+            </m:r>
+          </m:sub>
+        </m:sSub>
+        <m:r>
+          <w:rPr>
+            <w:rFonts w:ascii="Cambria Math" w:hAnsi="Cambria Math"/>
+            <w:lang w:eastAsia="en-AU"/>
+          </w:rPr>
+          <m:t>+…+</m:t>
+        </m:r>
+        <m:sSub>
+          <m:sSubPr>
+            <m:ctrlPr>
+              <w:rPr>
+                <w:rFonts w:ascii="Cambria Math" w:hAnsi="Cambria Math"/>
+                <w:i/>
+                <w:lang w:eastAsia="en-AU"/>
+              </w:rPr>
+            </m:ctrlPr>
+          </m:sSubPr>
+          <m:e>
+            <m:r>
+              <w:rPr>
+                <w:rFonts w:ascii="Cambria Math" w:hAnsi="Cambria Math"/>
+                <w:lang w:eastAsia="en-AU"/>
+              </w:rPr>
+              <m:t>w</m:t>
+            </m:r>
+          </m:e>
+          <m:sub>
+            <m:r>
+              <w:rPr>
+                <w:rFonts w:ascii="Cambria Math" w:hAnsi="Cambria Math"/>
+                <w:lang w:eastAsia="en-AU"/>
+              </w:rPr>
+              <m:t>n</m:t>
+            </m:r>
+          </m:sub>
+        </m:sSub>
+        <m:r>
+          <w:rPr>
+            <w:rFonts w:ascii="Cambria Math" w:hAnsi="Cambria Math"/>
+            <w:lang w:eastAsia="en-AU"/>
+          </w:rPr>
+          <m:t>)</m:t>
+        </m:r>
+      </m:oMath>
+    </w:p>
+    <w:p>
+      <w:pPr>
+        <w:pStyle w:val="ListParagraph"/>
+        <w:numPr>
+          <w:ilvl w:val="0"/>
+          <w:numId w:val="6"/>
+        </w:numPr>
+        <w:rPr>
+          <w:lang w:eastAsia="en-AU"/>
+        </w:rPr>
+      </w:pPr>
+      <w:r>
+        <w:rPr>
+          <w:lang w:eastAsia="en-AU"/>
+        </w:rPr>
+        <w:t xml:space="preserve">In ridge regression, choosing a large penalty strength </w:t>
+      </w:r>
+      <m:oMath>
+        <m:r>
+          <w:rPr>
+            <w:rFonts w:ascii="Cambria Math" w:hAnsi="Cambria Math"/>
+            <w:lang w:eastAsia="en-AU"/>
+          </w:rPr>
+          <m:t>λ</m:t>
+        </m:r>
+      </m:oMath>
+      <w:r>
+        <w:rPr>
+          <w:lang w:eastAsia="en-AU"/>
+        </w:rPr>
+        <w:t xml:space="preserve"> tends to lead to a model with:</w:t>
+      </w:r>
+    </w:p>
+    <w:p>
+      <w:pPr>
+        <w:pStyle w:val="ListParagraph"/>
+        <w:numPr>
+          <w:ilvl w:val="1"/>
+          <w:numId w:val="6"/>
+        </w:numPr>
+        <w:rPr>
+          <w:lang w:eastAsia="en-AU"/>
+        </w:rPr>
+      </w:pPr>
+      <w:r>
+        <w:rPr>
+          <w:lang w:eastAsia="en-AU"/>
+        </w:rPr>
+        <w:t>High bias and low variance.</w:t>
+      </w:r>
+    </w:p>
+    <w:p>
+      <w:pPr>
+        <w:pStyle w:val="ListParagraph"/>
+        <w:numPr>
+          <w:ilvl w:val="0"/>
+          <w:numId w:val="6"/>
+        </w:numPr>
+        <w:rPr>
+          <w:lang w:eastAsia="en-AU"/>
+        </w:rPr>
+      </w:pPr>
+      <w:r>
+        <w:rPr>
+          <w:lang w:eastAsia="en-AU"/>
+        </w:rPr>
+        <w:t xml:space="preserve">Which of the following plots best characterize the trend of bias, variance, and generalization error (all plotted over </w:t>
+      </w:r>
+      <m:oMath>
+        <m:r>
+          <w:rPr>
+            <w:rFonts w:ascii="Cambria Math" w:hAnsi="Cambria Math"/>
+            <w:lang w:eastAsia="en-AU"/>
+          </w:rPr>
+          <m:t>λ</m:t>
+        </m:r>
+      </m:oMath>
+      <w:r>
+        <w:rPr>
+          <w:lang w:eastAsia="en-AU"/>
+        </w:rPr>
+        <w:t>)?</w:t>
+      </w:r>
+    </w:p>
+    <w:p>
+      <w:pPr>
+        <w:pStyle w:val="ListParagraph"/>
+        <w:numPr>
+          <w:ilvl w:val="1"/>
+          <w:numId w:val="6"/>
+        </w:numPr>
+        <w:rPr>
+          <w:lang w:eastAsia="en-AU"/>
+        </w:rPr>
+      </w:pPr>
+      <w:r>
+        <w:rPr>
+          <w:noProof/>
+        </w:rPr>
+        <w:drawing>
+          <wp:inline distT="0" distB="0" distL="0" distR="0" wp14:anchorId="4FDE18AC" wp14:editId="5687C322">
+            <wp:extent cx="3977185" cy="2160000"/>
+            <wp:effectExtent l="0" t="0" r="4445" b="0"/>
+            <wp:docPr id="1693714468" name="Picture 3"/>
+            <wp:cNvGraphicFramePr>
+              <a:graphicFrameLocks xmlns:a="http://schemas.openxmlformats.org/drawingml/2006/main" noChangeAspect="1"/>
+            </wp:cNvGraphicFramePr>
+            <a:graphic xmlns:a="http://schemas.openxmlformats.org/drawingml/2006/main">
+              <a:graphicData uri="http://schemas.openxmlformats.org/drawingml/2006/picture">
+                <pic:pic xmlns:pic="http://schemas.openxmlformats.org/drawingml/2006/picture">
+                  <pic:nvPicPr>
+                    <pic:cNvPr id="0" name="Picture 5"/>
+                    <pic:cNvPicPr>
+                      <a:picLocks noChangeAspect="1" noChangeArrowheads="1"/>
+                    </pic:cNvPicPr>
+                  </pic:nvPicPr>
+                  <pic:blipFill>
+                    <a:blip r:embed="rId7" cstate="print">
+                      <a:extLst>
+                        <a:ext uri="{28A0092B-C50C-407E-A947-70E740481C1C}">
+                          <a14:useLocalDpi xmlns:a14="http://schemas.microsoft.com/office/drawing/2010/main" val="0"/>
+                        </a:ext>
+                      </a:extLst>
+                    </a:blip>
+                    <a:srcRect/>
+                    <a:stretch>
+                      <a:fillRect/>
+                    </a:stretch>
+                  </pic:blipFill>
+                  <pic:spPr bwMode="auto">
+                    <a:xfrm>
+                      <a:off x="0" y="0"/>
+                      <a:ext cx="3977185" cy="2160000"/>
+                    </a:xfrm>
+                    <a:prstGeom prst="rect">
+                      <a:avLst/>
+                    </a:prstGeom>
+                    <a:noFill/>
+                    <a:ln>
+                      <a:noFill/>
+                    </a:ln>
+                  </pic:spPr>
+                </pic:pic>
+              </a:graphicData>
+            </a:graphic>
+          </wp:inline>
+        </w:drawing>
+      </w:r>
+    </w:p>
+    <w:p>
+      <w:pPr>
+        <w:pStyle w:val="ListParagraph"/>
+        <w:numPr>
+          <w:ilvl w:val="0"/>
+          <w:numId w:val="6"/>
+        </w:numPr>
+        <w:rPr>
+          <w:lang w:eastAsia="en-AU"/>
+        </w:rPr>
+      </w:pPr>
+      <w:r>
+        <w:rPr>
+          <w:lang w:eastAsia="en-AU"/>
+        </w:rPr>
+        <w:t>In ridge regression using unnormalized features, if you double the value of a given feature (i.e., a specific column of the feature matrix), what happens to the estimated coefficients for every other feature? They:</w:t>
+      </w:r>
+    </w:p>
+    <w:p>
+      <w:pPr>
+        <w:pStyle w:val="ListParagraph"/>
+        <w:numPr>
+          <w:ilvl w:val="1"/>
+          <w:numId w:val="6"/>
+        </w:numPr>
+        <w:rPr>
+          <w:lang w:eastAsia="en-AU"/>
+        </w:rPr>
+      </w:pPr>
+      <w:r>
+        <w:rPr>
+          <w:lang w:eastAsia="en-AU"/>
+        </w:rPr>
+        <w:t>Impossible to tell from the information provided.</w:t>
+      </w:r>
+    </w:p>
+    <w:p>
+      <w:pPr>
+        <w:pStyle w:val="ListParagraph"/>
+        <w:numPr>
+          <w:ilvl w:val="0"/>
+          <w:numId w:val="6"/>
+        </w:numPr>
+        <w:rPr>
+          <w:lang w:eastAsia="en-AU"/>
+        </w:rPr>
+      </w:pPr>
+      <w:r>
+        <w:rPr>
+          <w:lang w:eastAsia="en-AU"/>
+        </w:rPr>
+        <w:t>If we only have a small number of observations, K-fold cross validation provides a better estimate of the generalization error than the validation set method.</w:t>
+      </w:r>
+    </w:p>
+    <w:p>
+      <w:pPr>
+        <w:pStyle w:val="ListParagraph"/>
+        <w:numPr>
+          <w:ilvl w:val="1"/>
+          <w:numId w:val="6"/>
+        </w:numPr>
+        <w:rPr>
+          <w:lang w:eastAsia="en-AU"/>
+        </w:rPr>
+      </w:pPr>
+      <w:r>
+        <w:rPr>
+          <w:lang w:eastAsia="en-AU"/>
+        </w:rPr>
+        <w:t>True.</w:t>
+      </w:r>
+    </w:p>
+    <w:p>
+      <w:pPr>
+        <w:pStyle w:val="ListParagraph"/>
+        <w:numPr>
+          <w:ilvl w:val="0"/>
+          <w:numId w:val="6"/>
+        </w:numPr>
+        <w:rPr>
+          <w:lang w:eastAsia="en-AU"/>
+        </w:rPr>
+      </w:pPr>
+      <w:r>
+        <w:rPr>
+          <w:lang w:eastAsia="en-AU"/>
+        </w:rPr>
+        <w:t>10-fold cross validation is more computationally intensive than leave-one-out (LOO) cross validation.</w:t>
+      </w:r>
+    </w:p>
+    <w:p>
+      <w:pPr>
+        <w:pStyle w:val="ListParagraph"/>
+        <w:numPr>
+          <w:ilvl w:val="1"/>
+          <w:numId w:val="6"/>
+        </w:numPr>
+        <w:rPr>
+          <w:lang w:eastAsia="en-AU"/>
+        </w:rPr>
+      </w:pPr>
+      <w:r>
+        <w:rPr>
+          <w:lang w:eastAsia="en-AU"/>
+        </w:rPr>
+        <w:t>False</w:t>
+      </w:r>
+    </w:p>
+    <w:p>
+      <w:pPr>
+        <w:pStyle w:val="ListParagraph"/>
+        <w:numPr>
+          <w:ilvl w:val="0"/>
+          <w:numId w:val="6"/>
+        </w:numPr>
+        <w:rPr>
+          <w:lang w:eastAsia="en-AU"/>
+        </w:rPr>
+      </w:pPr>
+      <w:r>
+        <w:rPr>
+          <w:lang w:eastAsia="en-AU"/>
+        </w:rPr>
+        <w:t xml:space="preserve">Assume you have a training dataset consisting of </w:t>
+      </w:r>
+      <m:oMath>
+        <m:r>
+          <w:rPr>
+            <w:rFonts w:ascii="Cambria Math" w:hAnsi="Cambria Math"/>
+            <w:lang w:eastAsia="en-AU"/>
+          </w:rPr>
+          <m:t>N</m:t>
+        </m:r>
+      </m:oMath>
+      <w:r>
+        <w:rPr>
+          <w:lang w:eastAsia="en-AU"/>
+        </w:rPr>
+        <w:t xml:space="preserve"> observations and </w:t>
+      </w:r>
+      <m:oMath>
+        <m:r>
+          <w:rPr>
+            <w:rFonts w:ascii="Cambria Math" w:hAnsi="Cambria Math"/>
+            <w:lang w:eastAsia="en-AU"/>
+          </w:rPr>
+          <m:t>D</m:t>
+        </m:r>
+      </m:oMath>
+      <w:r>
+        <w:rPr>
+          <w:lang w:eastAsia="en-AU"/>
+        </w:rPr>
+        <w:t xml:space="preserve"> features.  You use the closed-form solution to fit a multiple linear regression model using ridge regression.  To choose the penalty strength </w:t>
+      </w:r>
+      <m:oMath>
+        <m:r>
+          <w:rPr>
+            <w:rFonts w:ascii="Cambria Math" w:hAnsi="Cambria Math"/>
+            <w:lang w:eastAsia="en-AU"/>
+          </w:rPr>
+          <m:t>λ</m:t>
+        </m:r>
+      </m:oMath>
+      <w:r>
+        <w:rPr>
+          <w:lang w:eastAsia="en-AU"/>
+        </w:rPr>
+        <w:t xml:space="preserve">, you run leave-one-out (LOO) cross validation searching over </w:t>
+      </w:r>
+      <m:oMath>
+        <m:r>
+          <w:rPr>
+            <w:rFonts w:ascii="Cambria Math" w:hAnsi="Cambria Math"/>
+            <w:lang w:eastAsia="en-AU"/>
+          </w:rPr>
+          <m:t>L</m:t>
+        </m:r>
+      </m:oMath>
+      <w:r>
+        <w:rPr>
+          <w:lang w:eastAsia="en-AU"/>
+        </w:rPr>
+        <w:t xml:space="preserve"> values of </w:t>
+      </w:r>
+      <m:oMath>
+        <m:r>
+          <w:rPr>
+            <w:rFonts w:ascii="Cambria Math" w:hAnsi="Cambria Math"/>
+            <w:lang w:eastAsia="en-AU"/>
+          </w:rPr>
+          <m:t>λ</m:t>
+        </m:r>
+      </m:oMath>
+      <w:r>
+        <w:rPr>
+          <w:lang w:eastAsia="en-AU"/>
+        </w:rPr>
+        <w:t xml:space="preserve">.  Let </w:t>
+      </w:r>
+      <m:oMath>
+        <m:r>
+          <w:rPr>
+            <w:rFonts w:ascii="Cambria Math" w:hAnsi="Cambria Math"/>
+            <w:lang w:eastAsia="en-AU"/>
+          </w:rPr>
+          <m:t>Cost(N,D)</m:t>
+        </m:r>
+      </m:oMath>
+      <w:r>
+        <w:rPr>
+          <w:lang w:eastAsia="en-AU"/>
+        </w:rPr>
+        <w:t xml:space="preserve"> be the computational cost of running ridge regression with </w:t>
+      </w:r>
+      <m:oMath>
+        <m:r>
+          <w:rPr>
+            <w:rFonts w:ascii="Cambria Math" w:hAnsi="Cambria Math"/>
+            <w:lang w:eastAsia="en-AU"/>
+          </w:rPr>
+          <m:t>N</m:t>
+        </m:r>
+      </m:oMath>
+      <w:r>
+        <w:rPr>
+          <w:lang w:eastAsia="en-AU"/>
+        </w:rPr>
+        <w:t xml:space="preserve"> data points and </w:t>
+      </w:r>
+      <m:oMath>
+        <m:r>
+          <w:rPr>
+            <w:rFonts w:ascii="Cambria Math" w:hAnsi="Cambria Math"/>
+            <w:lang w:eastAsia="en-AU"/>
+          </w:rPr>
+          <m:t>D</m:t>
+        </m:r>
+      </m:oMath>
+      <w:r>
+        <w:rPr>
+          <w:lang w:eastAsia="en-AU"/>
+        </w:rPr>
+        <w:t xml:space="preserve"> features. Assume the prediction cost is negligible compared to the computational cost of training the model.  Which of the following represents the computational cost of your LOO cross validation procedure?</w:t>
+      </w:r>
+    </w:p>
+    <w:p>
+      <w:pPr>
+        <w:pStyle w:val="ListParagraph"/>
+        <w:numPr>
+          <w:ilvl w:val="1"/>
+          <w:numId w:val="6"/>
+        </w:numPr>
+        <w:rPr>
+          <w:lang w:eastAsia="en-AU"/>
+        </w:rPr>
+      </w:pPr>
+      <m:oMath>
+        <m:r>
+          <w:rPr>
+            <w:rFonts w:ascii="Cambria Math" w:hAnsi="Cambria Math"/>
+            <w:lang w:eastAsia="en-AU"/>
+          </w:rPr>
+          <m:t>LN∙Cost(N-1,D)</m:t>
+        </m:r>
+      </m:oMath>
+    </w:p>
+    <w:p>
+      <w:pPr>
+        <w:pStyle w:val="ListParagraph"/>
+        <w:numPr>
+          <w:ilvl w:val="0"/>
+          <w:numId w:val="6"/>
+        </w:numPr>
+        <w:rPr>
+          <w:lang w:eastAsia="en-AU"/>
+        </w:rPr>
+      </w:pPr>
+      <w:r>
+        <w:rPr>
+          <w:lang w:eastAsia="en-AU"/>
+        </w:rPr>
+        <w:t xml:space="preserve">Assume you have a training dataset consisting of 1 million observations. Suppose running the closed-form solution to fit a multiple linear regression model using ridge regression on this data takes 1 second.  Suppose you want to choose the penalty strength </w:t>
+      </w:r>
+      <m:oMath>
+        <m:r>
+          <w:rPr>
+            <w:rFonts w:ascii="Cambria Math" w:hAnsi="Cambria Math"/>
+            <w:lang w:eastAsia="en-AU"/>
+          </w:rPr>
+          <m:t>λ</m:t>
+        </m:r>
+      </m:oMath>
+      <w:r>
+        <w:rPr>
+          <w:lang w:eastAsia="en-AU"/>
+        </w:rPr>
+        <w:t xml:space="preserve"> by searching over 100 possible values. How long will it take to run leave-one-out (LOO) cross-validation for this selection task?</w:t>
+      </w:r>
+    </w:p>
+    <w:p>
+      <w:pPr>
+        <w:pStyle w:val="ListParagraph"/>
+        <w:numPr>
+          <w:ilvl w:val="1"/>
+          <w:numId w:val="6"/>
+        </w:numPr>
+        <w:rPr>
+          <w:lang w:eastAsia="en-AU"/>
+        </w:rPr>
+      </w:pPr>
+      <w:r>
+        <w:rPr>
+          <w:lang w:eastAsia="en-AU"/>
+        </w:rPr>
+        <w:t>About 3 years.</w:t>
+      </w:r>
+      <w:r>
+        <w:rPr>
+          <w:lang w:eastAsia="en-AU"/>
+        </w:rPr>
+        <w:t xml:space="preserve"> </w:t>
+      </w:r>
+      <m:oMath>
+        <m:r>
+          <w:rPr>
+            <w:rFonts w:ascii="Cambria Math" w:hAnsi="Cambria Math"/>
+            <w:lang w:eastAsia="en-AU"/>
+          </w:rPr>
+          <m:t>(1e6×100×1=</m:t>
+        </m:r>
+        <m:f>
+          <m:fPr>
+            <m:type m:val="lin"/>
+            <m:ctrlPr>
+              <w:rPr>
+                <w:rFonts w:ascii="Cambria Math" w:hAnsi="Cambria Math"/>
+                <w:i/>
+                <w:lang w:eastAsia="en-AU"/>
+              </w:rPr>
+            </m:ctrlPr>
+          </m:fPr>
+          <m:num>
+            <m:r>
+              <w:rPr>
+                <w:rFonts w:ascii="Cambria Math" w:hAnsi="Cambria Math"/>
+                <w:lang w:eastAsia="en-AU"/>
+              </w:rPr>
+              <m:t>1e8</m:t>
+            </m:r>
+          </m:num>
+          <m:den>
+            <m:r>
+              <w:rPr>
+                <w:rFonts w:ascii="Cambria Math" w:hAnsi="Cambria Math"/>
+                <w:lang w:eastAsia="en-AU"/>
+              </w:rPr>
+              <m:t>31.54e6=3.17 years)</m:t>
+            </m:r>
+          </m:den>
+        </m:f>
+      </m:oMath>
+    </w:p>
+    <w:p>
+      <w:pPr>
+        <w:pStyle w:val="ListParagraph"/>
+        <w:numPr>
+          <w:ilvl w:val="0"/>
+          <w:numId w:val="6"/>
+        </w:numPr>
+        <w:rPr>
+          <w:lang w:eastAsia="en-AU"/>
+        </w:rPr>
+      </w:pPr>
+      <w:r>
+        <w:rPr>
+          <w:lang w:eastAsia="en-AU"/>
+        </w:rPr>
+        <w:t xml:space="preserve">If you only want to spend about 1 hour to select </w:t>
+      </w:r>
+      <m:oMath>
+        <m:r>
+          <w:rPr>
+            <w:rFonts w:ascii="Cambria Math" w:hAnsi="Cambria Math"/>
+            <w:lang w:eastAsia="en-AU"/>
+          </w:rPr>
+          <m:t>λ</m:t>
+        </m:r>
+      </m:oMath>
+      <w:r>
+        <w:rPr>
+          <w:lang w:eastAsia="en-AU"/>
+        </w:rPr>
+        <w:t xml:space="preserve">, what value of </w:t>
+      </w:r>
+      <m:oMath>
+        <m:r>
+          <w:rPr>
+            <w:rFonts w:ascii="Cambria Math" w:hAnsi="Cambria Math"/>
+            <w:lang w:eastAsia="en-AU"/>
+          </w:rPr>
+          <m:t>k</m:t>
+        </m:r>
+      </m:oMath>
+      <w:r>
+        <w:rPr>
+          <w:lang w:eastAsia="en-AU"/>
+        </w:rPr>
+        <w:t xml:space="preserve"> should you use for k-fold cross-validation?</w:t>
+      </w:r>
+    </w:p>
+    <w:p>
+      <w:pPr>
+        <w:pStyle w:val="ListParagraph"/>
+        <w:numPr>
+          <w:ilvl w:val="1"/>
+          <w:numId w:val="6"/>
+        </w:numPr>
+        <w:rPr>
+          <w:lang w:eastAsia="en-AU"/>
+        </w:rPr>
+      </w:pPr>
+      <m:oMath>
+        <m:r>
+          <w:rPr>
+            <w:rFonts w:ascii="Cambria Math" w:hAnsi="Cambria Math"/>
+            <w:lang w:eastAsia="en-AU"/>
+          </w:rPr>
+          <m:t>k = 36</m:t>
+        </m:r>
+      </m:oMath>
+      <w:r>
+        <w:rPr>
+          <w:lang w:eastAsia="en-AU"/>
+        </w:rPr>
+        <w:t>.</w:t>
+      </w:r>
     </w:p>
     <w:p>
       <w:pPr>
@@ -2019,6 +2752,981 @@
         <w:lastRenderedPageBreak/>
         <w:t>Week 5 – Feature Selection and Lasso</w:t>
       </w:r>
+    </w:p>
+    <w:p>
+      <w:pPr>
+        <w:pStyle w:val="ListParagraph"/>
+        <w:numPr>
+          <w:ilvl w:val="0"/>
+          <w:numId w:val="5"/>
+        </w:numPr>
+        <w:spacing w:line="256" w:lineRule="auto"/>
+      </w:pPr>
+      <w:r>
+        <w:t>The best fit model of size 5 (i.e. with five features) always contains the set of features from the best fit model of size 4.</w:t>
+      </w:r>
+    </w:p>
+    <w:p>
+      <w:pPr>
+        <w:pStyle w:val="ListParagraph"/>
+        <w:numPr>
+          <w:ilvl w:val="1"/>
+          <w:numId w:val="5"/>
+        </w:numPr>
+        <w:spacing w:line="256" w:lineRule="auto"/>
+      </w:pPr>
+      <w:r>
+        <w:t>False</w:t>
+      </w:r>
+    </w:p>
+    <w:p>
+      <w:pPr>
+        <w:pStyle w:val="ListParagraph"/>
+        <w:numPr>
+          <w:ilvl w:val="0"/>
+          <w:numId w:val="5"/>
+        </w:numPr>
+        <w:spacing w:line="256" w:lineRule="auto"/>
+      </w:pPr>
+      <w:r>
+        <w:t>Given 20 potential features, how many models do you have to evaluate in the all-subsets algorithm?</w:t>
+      </w:r>
+    </w:p>
+    <w:p>
+      <w:pPr>
+        <w:pStyle w:val="ListParagraph"/>
+        <w:numPr>
+          <w:ilvl w:val="1"/>
+          <w:numId w:val="5"/>
+        </w:numPr>
+        <w:spacing w:line="256" w:lineRule="auto"/>
+      </w:pPr>
+      <m:oMath>
+        <m:sSup>
+          <m:sSupPr>
+            <m:ctrlPr>
+              <w:rPr>
+                <w:rFonts w:ascii="Cambria Math" w:hAnsi="Cambria Math"/>
+                <w:i/>
+              </w:rPr>
+            </m:ctrlPr>
+          </m:sSupPr>
+          <m:e>
+            <m:r>
+              <w:rPr>
+                <w:rFonts w:ascii="Cambria Math" w:hAnsi="Cambria Math"/>
+              </w:rPr>
+              <m:t>2</m:t>
+            </m:r>
+          </m:e>
+          <m:sup>
+            <m:r>
+              <w:rPr>
+                <w:rFonts w:ascii="Cambria Math" w:hAnsi="Cambria Math"/>
+              </w:rPr>
+              <m:t>D</m:t>
+            </m:r>
+          </m:sup>
+        </m:sSup>
+        <m:r>
+          <w:rPr>
+            <w:rFonts w:ascii="Cambria Math" w:hAnsi="Cambria Math"/>
+          </w:rPr>
+          <m:t>=</m:t>
+        </m:r>
+        <m:sSup>
+          <m:sSupPr>
+            <m:ctrlPr>
+              <w:rPr>
+                <w:rFonts w:ascii="Cambria Math" w:hAnsi="Cambria Math"/>
+                <w:i/>
+              </w:rPr>
+            </m:ctrlPr>
+          </m:sSupPr>
+          <m:e>
+            <m:r>
+              <w:rPr>
+                <w:rFonts w:ascii="Cambria Math" w:hAnsi="Cambria Math"/>
+              </w:rPr>
+              <m:t>2</m:t>
+            </m:r>
+          </m:e>
+          <m:sup>
+            <m:r>
+              <w:rPr>
+                <w:rFonts w:ascii="Cambria Math" w:hAnsi="Cambria Math"/>
+              </w:rPr>
+              <m:t>20</m:t>
+            </m:r>
+          </m:sup>
+        </m:sSup>
+        <m:r>
+          <w:rPr>
+            <w:rFonts w:ascii="Cambria Math" w:hAnsi="Cambria Math"/>
+          </w:rPr>
+          <m:t>=1,048,576</m:t>
+        </m:r>
+      </m:oMath>
+    </w:p>
+    <w:p>
+      <w:pPr>
+        <w:pStyle w:val="ListParagraph"/>
+        <w:numPr>
+          <w:ilvl w:val="0"/>
+          <w:numId w:val="5"/>
+        </w:numPr>
+        <w:spacing w:line="256" w:lineRule="auto"/>
+      </w:pPr>
+      <w:r>
+        <w:rPr>
+          <w:rFonts w:eastAsiaTheme="minorEastAsia"/>
+        </w:rPr>
+        <w:t>Given 20 potential features, how many models do you have to evaluate if you are running the forward stepwise greedy algorithm? Assume you run the algorithm all the way to the full feature set.</w:t>
+      </w:r>
+    </w:p>
+    <w:p>
+      <w:pPr>
+        <w:pStyle w:val="ListParagraph"/>
+        <w:numPr>
+          <w:ilvl w:val="1"/>
+          <w:numId w:val="5"/>
+        </w:numPr>
+        <w:spacing w:line="256" w:lineRule="auto"/>
+      </w:pPr>
+      <m:oMath>
+        <m:f>
+          <m:fPr>
+            <m:ctrlPr>
+              <w:rPr>
+                <w:rFonts w:ascii="Cambria Math" w:hAnsi="Cambria Math"/>
+                <w:i/>
+              </w:rPr>
+            </m:ctrlPr>
+          </m:fPr>
+          <m:num>
+            <m:r>
+              <w:rPr>
+                <w:rFonts w:ascii="Cambria Math" w:hAnsi="Cambria Math"/>
+              </w:rPr>
+              <m:t>D×(D+1)</m:t>
+            </m:r>
+          </m:num>
+          <m:den>
+            <m:r>
+              <w:rPr>
+                <w:rFonts w:ascii="Cambria Math" w:hAnsi="Cambria Math"/>
+              </w:rPr>
+              <m:t>2</m:t>
+            </m:r>
+          </m:den>
+        </m:f>
+        <m:r>
+          <w:rPr>
+            <w:rFonts w:ascii="Cambria Math" w:hAnsi="Cambria Math"/>
+          </w:rPr>
+          <m:t>=</m:t>
+        </m:r>
+        <m:f>
+          <m:fPr>
+            <m:ctrlPr>
+              <w:rPr>
+                <w:rFonts w:ascii="Cambria Math" w:hAnsi="Cambria Math"/>
+                <w:i/>
+              </w:rPr>
+            </m:ctrlPr>
+          </m:fPr>
+          <m:num>
+            <m:r>
+              <w:rPr>
+                <w:rFonts w:ascii="Cambria Math" w:hAnsi="Cambria Math"/>
+              </w:rPr>
+              <m:t>20*21</m:t>
+            </m:r>
+          </m:num>
+          <m:den>
+            <m:r>
+              <w:rPr>
+                <w:rFonts w:ascii="Cambria Math" w:hAnsi="Cambria Math"/>
+              </w:rPr>
+              <m:t>2</m:t>
+            </m:r>
+          </m:den>
+        </m:f>
+        <m:r>
+          <w:rPr>
+            <w:rFonts w:ascii="Cambria Math" w:hAnsi="Cambria Math"/>
+          </w:rPr>
+          <m:t>=210</m:t>
+        </m:r>
+      </m:oMath>
+    </w:p>
+    <w:p>
+      <w:pPr>
+        <w:pStyle w:val="ListParagraph"/>
+        <w:numPr>
+          <w:ilvl w:val="0"/>
+          <w:numId w:val="5"/>
+        </w:numPr>
+        <w:spacing w:line="256" w:lineRule="auto"/>
+      </w:pPr>
+      <w:r>
+        <w:t>Which plot/s could correspond to a lasso coefficient path?</w:t>
+      </w:r>
+      <w:r>
+        <w:br/>
+        <w:t xml:space="preserve">Hint: notice </w:t>
+      </w:r>
+      <m:oMath>
+        <m:r>
+          <w:rPr>
+            <w:rFonts w:ascii="Cambria Math" w:hAnsi="Cambria Math"/>
+          </w:rPr>
+          <m:t>λ=∞</m:t>
+        </m:r>
+      </m:oMath>
+      <w:r>
+        <w:rPr>
+          <w:rFonts w:eastAsiaTheme="minorEastAsia"/>
+        </w:rPr>
+        <w:t xml:space="preserve"> in the bottom right of the plots. How should coefficients behave eventually as </w:t>
+      </w:r>
+      <m:oMath>
+        <m:r>
+          <w:rPr>
+            <w:rFonts w:ascii="Cambria Math" w:eastAsiaTheme="minorEastAsia" w:hAnsi="Cambria Math"/>
+          </w:rPr>
+          <m:t>λ</m:t>
+        </m:r>
+      </m:oMath>
+      <w:r>
+        <w:rPr>
+          <w:rFonts w:eastAsiaTheme="minorEastAsia"/>
+        </w:rPr>
+        <w:t xml:space="preserve"> goes to infinity?</w:t>
+      </w:r>
+    </w:p>
+    <w:p>
+      <w:pPr>
+        <w:pStyle w:val="ListParagraph"/>
+        <w:numPr>
+          <w:ilvl w:val="1"/>
+          <w:numId w:val="5"/>
+        </w:numPr>
+        <w:spacing w:line="256" w:lineRule="auto"/>
+      </w:pPr>
+    </w:p>
+    <w:p>
+      <w:pPr>
+        <w:pStyle w:val="ListParagraph"/>
+        <w:numPr>
+          <w:ilvl w:val="1"/>
+          <w:numId w:val="5"/>
+        </w:numPr>
+        <w:spacing w:line="256" w:lineRule="auto"/>
+      </w:pPr>
+      <w:r>
+        <w:rPr>
+          <w:noProof/>
+        </w:rPr>
+        <w:drawing>
+          <wp:inline distT="0" distB="0" distL="0" distR="0" wp14:anchorId="07E49185" wp14:editId="59615F33">
+            <wp:extent cx="3040380" cy="1981200"/>
+            <wp:effectExtent l="0" t="0" r="7620" b="0"/>
+            <wp:docPr id="209999519" name="Picture 2"/>
+            <wp:cNvGraphicFramePr>
+              <a:graphicFrameLocks xmlns:a="http://schemas.openxmlformats.org/drawingml/2006/main" noChangeAspect="1"/>
+            </wp:cNvGraphicFramePr>
+            <a:graphic xmlns:a="http://schemas.openxmlformats.org/drawingml/2006/main">
+              <a:graphicData uri="http://schemas.openxmlformats.org/drawingml/2006/picture">
+                <pic:pic xmlns:pic="http://schemas.openxmlformats.org/drawingml/2006/picture">
+                  <pic:nvPicPr>
+                    <pic:cNvPr id="0" name="Picture 2"/>
+                    <pic:cNvPicPr>
+                      <a:picLocks noChangeAspect="1" noChangeArrowheads="1"/>
+                    </pic:cNvPicPr>
+                  </pic:nvPicPr>
+                  <pic:blipFill>
+                    <a:blip r:embed="rId8" cstate="print">
+                      <a:extLst>
+                        <a:ext uri="{28A0092B-C50C-407E-A947-70E740481C1C}">
+                          <a14:useLocalDpi xmlns:a14="http://schemas.microsoft.com/office/drawing/2010/main" val="0"/>
+                        </a:ext>
+                      </a:extLst>
+                    </a:blip>
+                    <a:srcRect/>
+                    <a:stretch>
+                      <a:fillRect/>
+                    </a:stretch>
+                  </pic:blipFill>
+                  <pic:spPr bwMode="auto">
+                    <a:xfrm>
+                      <a:off x="0" y="0"/>
+                      <a:ext cx="3040380" cy="1981200"/>
+                    </a:xfrm>
+                    <a:prstGeom prst="rect">
+                      <a:avLst/>
+                    </a:prstGeom>
+                    <a:noFill/>
+                    <a:ln>
+                      <a:noFill/>
+                    </a:ln>
+                  </pic:spPr>
+                </pic:pic>
+              </a:graphicData>
+            </a:graphic>
+          </wp:inline>
+        </w:drawing>
+      </w:r>
+    </w:p>
+    <w:p>
+      <w:pPr>
+        <w:pStyle w:val="ListParagraph"/>
+        <w:numPr>
+          <w:ilvl w:val="1"/>
+          <w:numId w:val="5"/>
+        </w:numPr>
+        <w:spacing w:line="256" w:lineRule="auto"/>
+      </w:pPr>
+      <w:r>
+        <w:rPr>
+          <w:noProof/>
+        </w:rPr>
+        <w:drawing>
+          <wp:inline distT="0" distB="0" distL="0" distR="0" wp14:anchorId="66AF4E6A" wp14:editId="05098E05">
+            <wp:extent cx="3017520" cy="1981200"/>
+            <wp:effectExtent l="0" t="0" r="0" b="0"/>
+            <wp:docPr id="1009003555" name="Picture 1"/>
+            <wp:cNvGraphicFramePr>
+              <a:graphicFrameLocks xmlns:a="http://schemas.openxmlformats.org/drawingml/2006/main" noChangeAspect="1"/>
+            </wp:cNvGraphicFramePr>
+            <a:graphic xmlns:a="http://schemas.openxmlformats.org/drawingml/2006/main">
+              <a:graphicData uri="http://schemas.openxmlformats.org/drawingml/2006/picture">
+                <pic:pic xmlns:pic="http://schemas.openxmlformats.org/drawingml/2006/picture">
+                  <pic:nvPicPr>
+                    <pic:cNvPr id="0" name="Picture 3"/>
+                    <pic:cNvPicPr>
+                      <a:picLocks noChangeAspect="1" noChangeArrowheads="1"/>
+                    </pic:cNvPicPr>
+                  </pic:nvPicPr>
+                  <pic:blipFill>
+                    <a:blip r:embed="rId9" cstate="print">
+                      <a:extLst>
+                        <a:ext uri="{28A0092B-C50C-407E-A947-70E740481C1C}">
+                          <a14:useLocalDpi xmlns:a14="http://schemas.microsoft.com/office/drawing/2010/main" val="0"/>
+                        </a:ext>
+                      </a:extLst>
+                    </a:blip>
+                    <a:srcRect/>
+                    <a:stretch>
+                      <a:fillRect/>
+                    </a:stretch>
+                  </pic:blipFill>
+                  <pic:spPr bwMode="auto">
+                    <a:xfrm>
+                      <a:off x="0" y="0"/>
+                      <a:ext cx="3017520" cy="1981200"/>
+                    </a:xfrm>
+                    <a:prstGeom prst="rect">
+                      <a:avLst/>
+                    </a:prstGeom>
+                    <a:noFill/>
+                    <a:ln>
+                      <a:noFill/>
+                    </a:ln>
+                  </pic:spPr>
+                </pic:pic>
+              </a:graphicData>
+            </a:graphic>
+          </wp:inline>
+        </w:drawing>
+      </w:r>
+    </w:p>
+    <w:p>
+      <w:pPr>
+        <w:pStyle w:val="ListParagraph"/>
+        <w:numPr>
+          <w:ilvl w:val="0"/>
+          <w:numId w:val="5"/>
+        </w:numPr>
+        <w:spacing w:line="256" w:lineRule="auto"/>
+      </w:pPr>
+      <w:r>
+        <w:t>Which statements about coordinate descent are true?</w:t>
+      </w:r>
+    </w:p>
+    <w:p>
+      <w:pPr>
+        <w:pStyle w:val="ListParagraph"/>
+        <w:numPr>
+          <w:ilvl w:val="1"/>
+          <w:numId w:val="5"/>
+        </w:numPr>
+        <w:spacing w:line="256" w:lineRule="auto"/>
+        <w:rPr>
+          <w:rStyle w:val="bc4egv"/>
+        </w:rPr>
+      </w:pPr>
+      <w:r>
+        <w:rPr>
+          <w:rStyle w:val="bc4egv"/>
+        </w:rPr>
+        <w:t>To test the convergence of coordinate descent, look at the size of the maximum step you take as you cycle through coordinates.</w:t>
+      </w:r>
+    </w:p>
+    <w:p>
+      <w:pPr>
+        <w:pStyle w:val="ListParagraph"/>
+        <w:numPr>
+          <w:ilvl w:val="0"/>
+          <w:numId w:val="5"/>
+        </w:numPr>
+        <w:spacing w:line="256" w:lineRule="auto"/>
+        <w:rPr>
+          <w:rStyle w:val="bc4egv"/>
+        </w:rPr>
+      </w:pPr>
+      <w:r>
+        <w:rPr>
+          <w:rStyle w:val="bc4egv"/>
+        </w:rPr>
+        <w:t xml:space="preserve">Using normalised features, the </w:t>
+      </w:r>
+      <w:r>
+        <w:rPr>
+          <w:rStyle w:val="bc4egv"/>
+          <w:u w:val="single"/>
+        </w:rPr>
+        <w:t>OLS</w:t>
+      </w:r>
+      <w:r>
+        <w:rPr>
+          <w:rStyle w:val="bc4egv"/>
+        </w:rPr>
+        <w:t xml:space="preserve"> coordinate descent update for feature j has the form (where </w:t>
+      </w:r>
+      <m:oMath>
+        <m:sSub>
+          <m:sSubPr>
+            <m:ctrlPr>
+              <w:rPr>
+                <w:rFonts w:ascii="Cambria Math" w:hAnsi="Cambria Math"/>
+                <w:i/>
+              </w:rPr>
+            </m:ctrlPr>
+          </m:sSubPr>
+          <m:e>
+            <m:r>
+              <w:rPr>
+                <w:rStyle w:val="bc4egv"/>
+                <w:rFonts w:ascii="Cambria Math" w:hAnsi="Cambria Math"/>
+              </w:rPr>
+              <m:t>ρ</m:t>
+            </m:r>
+          </m:e>
+          <m:sub>
+            <m:r>
+              <w:rPr>
+                <w:rStyle w:val="bc4egv"/>
+                <w:rFonts w:ascii="Cambria Math" w:hAnsi="Cambria Math"/>
+              </w:rPr>
+              <m:t>j</m:t>
+            </m:r>
+          </m:sub>
+        </m:sSub>
+        <m:r>
+          <w:rPr>
+            <w:rStyle w:val="bc4egv"/>
+            <w:rFonts w:ascii="Cambria Math" w:hAnsi="Cambria Math"/>
+          </w:rPr>
+          <m:t>=</m:t>
+        </m:r>
+        <m:nary>
+          <m:naryPr>
+            <m:chr m:val="∑"/>
+            <m:limLoc m:val="undOvr"/>
+            <m:ctrlPr>
+              <w:rPr>
+                <w:rFonts w:ascii="Cambria Math" w:hAnsi="Cambria Math"/>
+                <w:i/>
+              </w:rPr>
+            </m:ctrlPr>
+          </m:naryPr>
+          <m:sub>
+            <m:r>
+              <w:rPr>
+                <w:rStyle w:val="bc4egv"/>
+                <w:rFonts w:ascii="Cambria Math" w:hAnsi="Cambria Math"/>
+              </w:rPr>
+              <m:t>i=1</m:t>
+            </m:r>
+          </m:sub>
+          <m:sup>
+            <m:r>
+              <w:rPr>
+                <w:rStyle w:val="bc4egv"/>
+                <w:rFonts w:ascii="Cambria Math" w:hAnsi="Cambria Math"/>
+              </w:rPr>
+              <m:t>N</m:t>
+            </m:r>
+          </m:sup>
+          <m:e>
+            <m:sSub>
+              <m:sSubPr>
+                <m:ctrlPr>
+                  <w:rPr>
+                    <w:rFonts w:ascii="Cambria Math" w:hAnsi="Cambria Math"/>
+                    <w:i/>
+                  </w:rPr>
+                </m:ctrlPr>
+              </m:sSubPr>
+              <m:e>
+                <m:bar>
+                  <m:barPr>
+                    <m:ctrlPr>
+                      <w:rPr>
+                        <w:rFonts w:ascii="Cambria Math" w:hAnsi="Cambria Math"/>
+                        <w:i/>
+                      </w:rPr>
+                    </m:ctrlPr>
+                  </m:barPr>
+                  <m:e>
+                    <m:r>
+                      <w:rPr>
+                        <w:rStyle w:val="bc4egv"/>
+                        <w:rFonts w:ascii="Cambria Math" w:hAnsi="Cambria Math"/>
+                      </w:rPr>
+                      <m:t>h</m:t>
+                    </m:r>
+                  </m:e>
+                </m:bar>
+              </m:e>
+              <m:sub>
+                <m:r>
+                  <w:rPr>
+                    <w:rStyle w:val="bc4egv"/>
+                    <w:rFonts w:ascii="Cambria Math" w:hAnsi="Cambria Math"/>
+                  </w:rPr>
+                  <m:t>j</m:t>
+                </m:r>
+              </m:sub>
+            </m:sSub>
+            <m:r>
+              <w:rPr>
+                <w:rStyle w:val="bc4egv"/>
+                <w:rFonts w:ascii="Cambria Math" w:hAnsi="Cambria Math"/>
+              </w:rPr>
+              <m:t>(</m:t>
+            </m:r>
+            <m:sSub>
+              <m:sSubPr>
+                <m:ctrlPr>
+                  <w:rPr>
+                    <w:rFonts w:ascii="Cambria Math" w:hAnsi="Cambria Math"/>
+                    <w:i/>
+                  </w:rPr>
+                </m:ctrlPr>
+              </m:sSubPr>
+              <m:e>
+                <m:r>
+                  <m:rPr>
+                    <m:sty m:val="bi"/>
+                  </m:rPr>
+                  <w:rPr>
+                    <w:rStyle w:val="bc4egv"/>
+                    <w:rFonts w:ascii="Cambria Math" w:hAnsi="Cambria Math"/>
+                  </w:rPr>
+                  <m:t>x</m:t>
+                </m:r>
+              </m:e>
+              <m:sub>
+                <m:r>
+                  <w:rPr>
+                    <w:rStyle w:val="bc4egv"/>
+                    <w:rFonts w:ascii="Cambria Math" w:hAnsi="Cambria Math"/>
+                  </w:rPr>
+                  <m:t>i</m:t>
+                </m:r>
+              </m:sub>
+            </m:sSub>
+            <m:r>
+              <w:rPr>
+                <w:rStyle w:val="bc4egv"/>
+                <w:rFonts w:ascii="Cambria Math" w:hAnsi="Cambria Math"/>
+              </w:rPr>
+              <m:t>)(</m:t>
+            </m:r>
+            <m:sSub>
+              <m:sSubPr>
+                <m:ctrlPr>
+                  <w:rPr>
+                    <w:rFonts w:ascii="Cambria Math" w:hAnsi="Cambria Math"/>
+                    <w:i/>
+                  </w:rPr>
+                </m:ctrlPr>
+              </m:sSubPr>
+              <m:e>
+                <m:r>
+                  <w:rPr>
+                    <w:rStyle w:val="bc4egv"/>
+                    <w:rFonts w:ascii="Cambria Math" w:hAnsi="Cambria Math"/>
+                  </w:rPr>
+                  <m:t>y</m:t>
+                </m:r>
+              </m:e>
+              <m:sub>
+                <m:r>
+                  <w:rPr>
+                    <w:rStyle w:val="bc4egv"/>
+                    <w:rFonts w:ascii="Cambria Math" w:hAnsi="Cambria Math"/>
+                  </w:rPr>
+                  <m:t>i</m:t>
+                </m:r>
+              </m:sub>
+            </m:sSub>
+            <m:r>
+              <w:rPr>
+                <w:rStyle w:val="bc4egv"/>
+                <w:rFonts w:ascii="Cambria Math" w:hAnsi="Cambria Math"/>
+              </w:rPr>
+              <m:t>-</m:t>
+            </m:r>
+            <m:sSub>
+              <m:sSubPr>
+                <m:ctrlPr>
+                  <w:rPr>
+                    <w:rFonts w:ascii="Cambria Math" w:hAnsi="Cambria Math"/>
+                    <w:i/>
+                  </w:rPr>
+                </m:ctrlPr>
+              </m:sSubPr>
+              <m:e>
+                <m:acc>
+                  <m:accPr>
+                    <m:ctrlPr>
+                      <w:rPr>
+                        <w:rFonts w:ascii="Cambria Math" w:hAnsi="Cambria Math"/>
+                        <w:i/>
+                      </w:rPr>
+                    </m:ctrlPr>
+                  </m:accPr>
+                  <m:e>
+                    <m:r>
+                      <w:rPr>
+                        <w:rStyle w:val="bc4egv"/>
+                        <w:rFonts w:ascii="Cambria Math" w:hAnsi="Cambria Math"/>
+                      </w:rPr>
+                      <m:t>y</m:t>
+                    </m:r>
+                  </m:e>
+                </m:acc>
+              </m:e>
+              <m:sub>
+                <m:r>
+                  <w:rPr>
+                    <w:rStyle w:val="bc4egv"/>
+                    <w:rFonts w:ascii="Cambria Math" w:hAnsi="Cambria Math"/>
+                  </w:rPr>
+                  <m:t>i</m:t>
+                </m:r>
+              </m:sub>
+            </m:sSub>
+            <m:d>
+              <m:dPr>
+                <m:ctrlPr>
+                  <w:rPr>
+                    <w:rFonts w:ascii="Cambria Math" w:hAnsi="Cambria Math"/>
+                    <w:i/>
+                  </w:rPr>
+                </m:ctrlPr>
+              </m:dPr>
+              <m:e>
+                <m:sSub>
+                  <m:sSubPr>
+                    <m:ctrlPr>
+                      <w:rPr>
+                        <w:rFonts w:ascii="Cambria Math" w:hAnsi="Cambria Math"/>
+                        <w:b/>
+                        <w:bCs/>
+                        <w:i/>
+                      </w:rPr>
+                    </m:ctrlPr>
+                  </m:sSubPr>
+                  <m:e>
+                    <m:acc>
+                      <m:accPr>
+                        <m:ctrlPr>
+                          <w:rPr>
+                            <w:rFonts w:ascii="Cambria Math" w:hAnsi="Cambria Math"/>
+                            <w:b/>
+                            <w:bCs/>
+                            <w:i/>
+                          </w:rPr>
+                        </m:ctrlPr>
+                      </m:accPr>
+                      <m:e>
+                        <m:r>
+                          <m:rPr>
+                            <m:sty m:val="bi"/>
+                          </m:rPr>
+                          <w:rPr>
+                            <w:rStyle w:val="bc4egv"/>
+                            <w:rFonts w:ascii="Cambria Math" w:hAnsi="Cambria Math"/>
+                          </w:rPr>
+                          <m:t>w</m:t>
+                        </m:r>
+                      </m:e>
+                    </m:acc>
+                  </m:e>
+                  <m:sub>
+                    <m:r>
+                      <m:rPr>
+                        <m:sty m:val="bi"/>
+                      </m:rPr>
+                      <w:rPr>
+                        <w:rStyle w:val="bc4egv"/>
+                        <w:rFonts w:ascii="Cambria Math" w:hAnsi="Cambria Math"/>
+                      </w:rPr>
+                      <m:t>-j</m:t>
+                    </m:r>
+                  </m:sub>
+                </m:sSub>
+                <m:ctrlPr>
+                  <w:rPr>
+                    <w:rFonts w:ascii="Cambria Math" w:hAnsi="Cambria Math"/>
+                    <w:b/>
+                    <w:bCs/>
+                    <w:i/>
+                  </w:rPr>
+                </m:ctrlPr>
+              </m:e>
+            </m:d>
+            <m:r>
+              <m:rPr>
+                <m:sty m:val="bi"/>
+              </m:rPr>
+              <w:rPr>
+                <w:rStyle w:val="bc4egv"/>
+                <w:rFonts w:ascii="Cambria Math" w:hAnsi="Cambria Math"/>
+              </w:rPr>
+              <m:t>)</m:t>
+            </m:r>
+          </m:e>
+        </m:nary>
+      </m:oMath>
+      <w:r>
+        <w:rPr>
+          <w:rStyle w:val="bc4egv"/>
+          <w:rFonts w:eastAsiaTheme="minorEastAsia"/>
+        </w:rPr>
+        <w:t>):</w:t>
+      </w:r>
+    </w:p>
+    <w:p>
+      <w:pPr>
+        <w:pStyle w:val="ListParagraph"/>
+        <w:numPr>
+          <w:ilvl w:val="1"/>
+          <w:numId w:val="5"/>
+        </w:numPr>
+        <w:spacing w:line="256" w:lineRule="auto"/>
+      </w:pPr>
+      <m:oMath>
+        <m:sSub>
+          <m:sSubPr>
+            <m:ctrlPr>
+              <w:rPr>
+                <w:rFonts w:ascii="Cambria Math" w:hAnsi="Cambria Math"/>
+                <w:i/>
+              </w:rPr>
+            </m:ctrlPr>
+          </m:sSubPr>
+          <m:e>
+            <m:acc>
+              <m:accPr>
+                <m:ctrlPr>
+                  <w:rPr>
+                    <w:rFonts w:ascii="Cambria Math" w:hAnsi="Cambria Math"/>
+                    <w:i/>
+                  </w:rPr>
+                </m:ctrlPr>
+              </m:accPr>
+              <m:e>
+                <m:r>
+                  <w:rPr>
+                    <w:rFonts w:ascii="Cambria Math" w:hAnsi="Cambria Math"/>
+                  </w:rPr>
+                  <m:t>w</m:t>
+                </m:r>
+              </m:e>
+            </m:acc>
+          </m:e>
+          <m:sub>
+            <m:r>
+              <w:rPr>
+                <w:rFonts w:ascii="Cambria Math" w:hAnsi="Cambria Math"/>
+              </w:rPr>
+              <m:t>j</m:t>
+            </m:r>
+          </m:sub>
+        </m:sSub>
+        <m:r>
+          <w:rPr>
+            <w:rFonts w:ascii="Cambria Math" w:hAnsi="Cambria Math"/>
+          </w:rPr>
+          <m:t>=</m:t>
+        </m:r>
+        <m:sSub>
+          <m:sSubPr>
+            <m:ctrlPr>
+              <w:rPr>
+                <w:rFonts w:ascii="Cambria Math" w:hAnsi="Cambria Math"/>
+                <w:i/>
+              </w:rPr>
+            </m:ctrlPr>
+          </m:sSubPr>
+          <m:e>
+            <m:r>
+              <w:rPr>
+                <w:rFonts w:ascii="Cambria Math" w:hAnsi="Cambria Math"/>
+              </w:rPr>
+              <m:t>p</m:t>
+            </m:r>
+          </m:e>
+          <m:sub>
+            <m:r>
+              <w:rPr>
+                <w:rFonts w:ascii="Cambria Math" w:hAnsi="Cambria Math"/>
+              </w:rPr>
+              <m:t>j</m:t>
+            </m:r>
+          </m:sub>
+        </m:sSub>
+      </m:oMath>
+    </w:p>
+    <w:p>
+      <w:pPr>
+        <w:pStyle w:val="ListParagraph"/>
+        <w:numPr>
+          <w:ilvl w:val="0"/>
+          <w:numId w:val="5"/>
+        </w:numPr>
+        <w:spacing w:line="256" w:lineRule="auto"/>
+      </w:pPr>
+      <w:r>
+        <w:t xml:space="preserve">Using normalised features, the </w:t>
+      </w:r>
+      <w:r>
+        <w:rPr>
+          <w:u w:val="single"/>
+        </w:rPr>
+        <w:t>ridge regression</w:t>
+      </w:r>
+      <w:r>
+        <w:t xml:space="preserve"> coordinate descent update for feature j has the form:</w:t>
+      </w:r>
+    </w:p>
+    <w:p>
+      <w:pPr>
+        <w:pStyle w:val="ListParagraph"/>
+        <w:numPr>
+          <w:ilvl w:val="1"/>
+          <w:numId w:val="5"/>
+        </w:numPr>
+        <w:spacing w:line="256" w:lineRule="auto"/>
+      </w:pPr>
+      <m:oMath>
+        <m:sSub>
+          <m:sSubPr>
+            <m:ctrlPr>
+              <w:rPr>
+                <w:rFonts w:ascii="Cambria Math" w:hAnsi="Cambria Math"/>
+                <w:i/>
+              </w:rPr>
+            </m:ctrlPr>
+          </m:sSubPr>
+          <m:e>
+            <m:acc>
+              <m:accPr>
+                <m:ctrlPr>
+                  <w:rPr>
+                    <w:rFonts w:ascii="Cambria Math" w:hAnsi="Cambria Math"/>
+                    <w:i/>
+                  </w:rPr>
+                </m:ctrlPr>
+              </m:accPr>
+              <m:e>
+                <m:r>
+                  <w:rPr>
+                    <w:rFonts w:ascii="Cambria Math" w:hAnsi="Cambria Math"/>
+                  </w:rPr>
+                  <m:t>w</m:t>
+                </m:r>
+              </m:e>
+            </m:acc>
+          </m:e>
+          <m:sub>
+            <m:r>
+              <w:rPr>
+                <w:rFonts w:ascii="Cambria Math" w:hAnsi="Cambria Math"/>
+              </w:rPr>
+              <m:t>j</m:t>
+            </m:r>
+          </m:sub>
+        </m:sSub>
+        <m:r>
+          <w:rPr>
+            <w:rFonts w:ascii="Cambria Math" w:hAnsi="Cambria Math"/>
+          </w:rPr>
+          <m:t>=</m:t>
+        </m:r>
+        <m:f>
+          <m:fPr>
+            <m:type m:val="skw"/>
+            <m:ctrlPr>
+              <w:rPr>
+                <w:rFonts w:ascii="Cambria Math" w:hAnsi="Cambria Math"/>
+                <w:i/>
+              </w:rPr>
+            </m:ctrlPr>
+          </m:fPr>
+          <m:num>
+            <m:sSub>
+              <m:sSubPr>
+                <m:ctrlPr>
+                  <w:rPr>
+                    <w:rFonts w:ascii="Cambria Math" w:hAnsi="Cambria Math"/>
+                    <w:i/>
+                  </w:rPr>
+                </m:ctrlPr>
+              </m:sSubPr>
+              <m:e>
+                <m:r>
+                  <w:rPr>
+                    <w:rFonts w:ascii="Cambria Math" w:hAnsi="Cambria Math"/>
+                  </w:rPr>
+                  <m:t>p</m:t>
+                </m:r>
+              </m:e>
+              <m:sub>
+                <m:r>
+                  <w:rPr>
+                    <w:rFonts w:ascii="Cambria Math" w:hAnsi="Cambria Math"/>
+                  </w:rPr>
+                  <m:t>j</m:t>
+                </m:r>
+              </m:sub>
+            </m:sSub>
+          </m:num>
+          <m:den>
+            <m:r>
+              <w:rPr>
+                <w:rFonts w:ascii="Cambria Math" w:hAnsi="Cambria Math"/>
+              </w:rPr>
+              <m:t>(λ+1)</m:t>
+            </m:r>
+          </m:den>
+        </m:f>
+      </m:oMath>
     </w:p>
     <w:p>
       <w:pPr>
@@ -2073,7 +3781,7 @@
 </file>
 
 <file path=word/numbering.xml><?xml version="1.0" encoding="utf-8"?>
-<w:numbering xmlns:wpc="http://schemas.microsoft.com/office/word/2010/wordprocessingCanvas" xmlns:cx="http://schemas.microsoft.com/office/drawing/2014/chartex" xmlns:cx1="http://schemas.microsoft.com/office/drawing/2015/9/8/chartex" xmlns:cx2="http://schemas.microsoft.com/office/drawing/2015/10/21/chartex" xmlns:cx3="http://schemas.microsoft.com/office/drawing/2016/5/9/chartex" xmlns:cx4="http://schemas.microsoft.com/office/drawing/2016/5/10/chartex" xmlns:cx5="http://schemas.microsoft.com/office/drawing/2016/5/11/chartex" xmlns:cx6="http://schemas.microsoft.com/office/drawing/2016/5/12/chartex" xmlns:cx7="http://schemas.microsoft.com/office/drawing/2016/5/13/chartex" xmlns:cx8="http://schemas.microsoft.com/office/drawing/2016/5/14/chartex" xmlns:mc="http://schemas.openxmlformats.org/markup-compatibility/2006" xmlns:aink="http://schemas.microsoft.com/office/drawing/2016/ink" xmlns:am3d="http://schemas.microsoft.com/office/drawing/2017/model3d" xmlns:o="urn:schemas-microsoft-com:office:office" xmlns:oel="http://schemas.microsoft.com/office/2019/extlst" xmlns:r="http://schemas.openxmlformats.org/officeDocument/2006/relationships" xmlns:m="http://schemas.openxmlformats.org/officeDocument/2006/math" xmlns:v="urn:schemas-microsoft-com:vml" xmlns:wp14="http://schemas.microsoft.com/office/word/2010/wordprocessingDrawing" xmlns:wp="http://schemas.openxmlformats.org/drawingml/2006/wordprocessingDrawing" xmlns:w10="urn:schemas-microsoft-com:office:word" xmlns:w="http://schemas.openxmlformats.org/wordprocessingml/2006/main" xmlns:w14="http://schemas.microsoft.com/office/word/2010/wordml" xmlns:w15="http://schemas.microsoft.com/office/word/2012/wordml" xmlns:w16cex="http://schemas.microsoft.com/office/word/2018/wordml/cex" xmlns:w16cid="http://schemas.microsoft.com/office/word/2016/wordml/cid" xmlns:w16="http://schemas.microsoft.com/office/word/2018/wordml" xmlns:w16sdtdh="http://schemas.microsoft.com/office/word/2020/wordml/sdtdatahash" xmlns:w16se="http://schemas.microsoft.com/office/word/2015/wordml/symex" xmlns:wpg="http://schemas.microsoft.com/office/word/2010/wordprocessingGroup" xmlns:wpi="http://schemas.microsoft.com/office/word/2010/wordprocessingInk" xmlns:wne="http://schemas.microsoft.com/office/word/2006/wordml" xmlns:wps="http://schemas.microsoft.com/office/word/2010/wordprocessingShape" mc:Ignorable="w14 w15 w16se w16cid w16 w16cex w16sdtdh wp14">
+<w:numbering xmlns:wpc="http://schemas.microsoft.com/office/word/2010/wordprocessingCanvas" xmlns:cx="http://schemas.microsoft.com/office/drawing/2014/chartex" xmlns:cx1="http://schemas.microsoft.com/office/drawing/2015/9/8/chartex" xmlns:cx2="http://schemas.microsoft.com/office/drawing/2015/10/21/chartex" xmlns:cx3="http://schemas.microsoft.com/office/drawing/2016/5/9/chartex" xmlns:cx4="http://schemas.microsoft.com/office/drawing/2016/5/10/chartex" xmlns:cx5="http://schemas.microsoft.com/office/drawing/2016/5/11/chartex" xmlns:cx6="http://schemas.microsoft.com/office/drawing/2016/5/12/chartex" xmlns:cx7="http://schemas.microsoft.com/office/drawing/2016/5/13/chartex" xmlns:cx8="http://schemas.microsoft.com/office/drawing/2016/5/14/chartex" xmlns:mc="http://schemas.openxmlformats.org/markup-compatibility/2006" xmlns:aink="http://schemas.microsoft.com/office/drawing/2016/ink" xmlns:am3d="http://schemas.microsoft.com/office/drawing/2017/model3d" xmlns:o="urn:schemas-microsoft-com:office:office" xmlns:oel="http://schemas.microsoft.com/office/2019/extlst" xmlns:r="http://schemas.openxmlformats.org/officeDocument/2006/relationships" xmlns:m="http://schemas.openxmlformats.org/officeDocument/2006/math" xmlns:v="urn:schemas-microsoft-com:vml" xmlns:wp14="http://schemas.microsoft.com/office/word/2010/wordprocessingDrawing" xmlns:wp="http://schemas.openxmlformats.org/drawingml/2006/wordprocessingDrawing" xmlns:w10="urn:schemas-microsoft-com:office:word" xmlns:w="http://schemas.openxmlformats.org/wordprocessingml/2006/main" xmlns:w14="http://schemas.microsoft.com/office/word/2010/wordml" xmlns:w15="http://schemas.microsoft.com/office/word/2012/wordml" xmlns:w16cex="http://schemas.microsoft.com/office/word/2018/wordml/cex" xmlns:w16cid="http://schemas.microsoft.com/office/word/2016/wordml/cid" xmlns:w16="http://schemas.microsoft.com/office/word/2018/wordml" xmlns:w16du="http://schemas.microsoft.com/office/word/2023/wordml/word16du" xmlns:w16sdtdh="http://schemas.microsoft.com/office/word/2020/wordml/sdtdatahash" xmlns:w16se="http://schemas.microsoft.com/office/word/2015/wordml/symex" xmlns:wpg="http://schemas.microsoft.com/office/word/2010/wordprocessingGroup" xmlns:wpi="http://schemas.microsoft.com/office/word/2010/wordprocessingInk" xmlns:wne="http://schemas.microsoft.com/office/word/2006/wordml" xmlns:wps="http://schemas.microsoft.com/office/word/2010/wordprocessingShape" mc:Ignorable="w14 w15 w16se w16cid w16 w16cex w16sdtdh wp14">
   <w:abstractNum w:abstractNumId="0" w15:restartNumberingAfterBreak="0">
     <w:nsid w:val="3005799F"/>
     <w:multiLevelType w:val="hybridMultilevel"/>
@@ -2253,6 +3961,92 @@
     </w:lvl>
   </w:abstractNum>
   <w:abstractNum w:abstractNumId="2" w15:restartNumberingAfterBreak="0">
+    <w:nsid w:val="44B10180"/>
+    <w:multiLevelType w:val="hybridMultilevel"/>
+    <w:tmpl w:val="6778F868"/>
+    <w:lvl w:ilvl="0" w:tplc="0C09000F">
+      <w:start w:val="1"/>
+      <w:numFmt w:val="decimal"/>
+      <w:lvlText w:val="%1."/>
+      <w:lvlJc w:val="left"/>
+      <w:pPr>
+        <w:ind w:left="720" w:hanging="360"/>
+      </w:pPr>
+    </w:lvl>
+    <w:lvl w:ilvl="1" w:tplc="0C090019">
+      <w:start w:val="1"/>
+      <w:numFmt w:val="lowerLetter"/>
+      <w:lvlText w:val="%2."/>
+      <w:lvlJc w:val="left"/>
+      <w:pPr>
+        <w:ind w:left="1440" w:hanging="360"/>
+      </w:pPr>
+    </w:lvl>
+    <w:lvl w:ilvl="2" w:tplc="0C09001B" w:tentative="1">
+      <w:start w:val="1"/>
+      <w:numFmt w:val="lowerRoman"/>
+      <w:lvlText w:val="%3."/>
+      <w:lvlJc w:val="right"/>
+      <w:pPr>
+        <w:ind w:left="2160" w:hanging="180"/>
+      </w:pPr>
+    </w:lvl>
+    <w:lvl w:ilvl="3" w:tplc="0C09000F" w:tentative="1">
+      <w:start w:val="1"/>
+      <w:numFmt w:val="decimal"/>
+      <w:lvlText w:val="%4."/>
+      <w:lvlJc w:val="left"/>
+      <w:pPr>
+        <w:ind w:left="2880" w:hanging="360"/>
+      </w:pPr>
+    </w:lvl>
+    <w:lvl w:ilvl="4" w:tplc="0C090019" w:tentative="1">
+      <w:start w:val="1"/>
+      <w:numFmt w:val="lowerLetter"/>
+      <w:lvlText w:val="%5."/>
+      <w:lvlJc w:val="left"/>
+      <w:pPr>
+        <w:ind w:left="3600" w:hanging="360"/>
+      </w:pPr>
+    </w:lvl>
+    <w:lvl w:ilvl="5" w:tplc="0C09001B" w:tentative="1">
+      <w:start w:val="1"/>
+      <w:numFmt w:val="lowerRoman"/>
+      <w:lvlText w:val="%6."/>
+      <w:lvlJc w:val="right"/>
+      <w:pPr>
+        <w:ind w:left="4320" w:hanging="180"/>
+      </w:pPr>
+    </w:lvl>
+    <w:lvl w:ilvl="6" w:tplc="0C09000F" w:tentative="1">
+      <w:start w:val="1"/>
+      <w:numFmt w:val="decimal"/>
+      <w:lvlText w:val="%7."/>
+      <w:lvlJc w:val="left"/>
+      <w:pPr>
+        <w:ind w:left="5040" w:hanging="360"/>
+      </w:pPr>
+    </w:lvl>
+    <w:lvl w:ilvl="7" w:tplc="0C090019" w:tentative="1">
+      <w:start w:val="1"/>
+      <w:numFmt w:val="lowerLetter"/>
+      <w:lvlText w:val="%8."/>
+      <w:lvlJc w:val="left"/>
+      <w:pPr>
+        <w:ind w:left="5760" w:hanging="360"/>
+      </w:pPr>
+    </w:lvl>
+    <w:lvl w:ilvl="8" w:tplc="0C09001B" w:tentative="1">
+      <w:start w:val="1"/>
+      <w:numFmt w:val="lowerRoman"/>
+      <w:lvlText w:val="%9."/>
+      <w:lvlJc w:val="right"/>
+      <w:pPr>
+        <w:ind w:left="6480" w:hanging="180"/>
+      </w:pPr>
+    </w:lvl>
+  </w:abstractNum>
+  <w:abstractNum w:abstractNumId="3" w15:restartNumberingAfterBreak="0">
     <w:nsid w:val="4DB901D6"/>
     <w:multiLevelType w:val="hybridMultilevel"/>
     <w:tmpl w:val="FC0058C6"/>
@@ -2341,7 +4135,93 @@
       </w:pPr>
     </w:lvl>
   </w:abstractNum>
-  <w:abstractNum w:abstractNumId="3" w15:restartNumberingAfterBreak="0">
+  <w:abstractNum w:abstractNumId="4" w15:restartNumberingAfterBreak="0">
+    <w:nsid w:val="53523817"/>
+    <w:multiLevelType w:val="hybridMultilevel"/>
+    <w:tmpl w:val="C57016C2"/>
+    <w:lvl w:ilvl="0" w:tplc="0C09000F">
+      <w:start w:val="1"/>
+      <w:numFmt w:val="decimal"/>
+      <w:lvlText w:val="%1."/>
+      <w:lvlJc w:val="left"/>
+      <w:pPr>
+        <w:ind w:left="720" w:hanging="360"/>
+      </w:pPr>
+    </w:lvl>
+    <w:lvl w:ilvl="1" w:tplc="0C090019">
+      <w:start w:val="1"/>
+      <w:numFmt w:val="lowerLetter"/>
+      <w:lvlText w:val="%2."/>
+      <w:lvlJc w:val="left"/>
+      <w:pPr>
+        <w:ind w:left="1440" w:hanging="360"/>
+      </w:pPr>
+    </w:lvl>
+    <w:lvl w:ilvl="2" w:tplc="0C09001B">
+      <w:start w:val="1"/>
+      <w:numFmt w:val="lowerRoman"/>
+      <w:lvlText w:val="%3."/>
+      <w:lvlJc w:val="right"/>
+      <w:pPr>
+        <w:ind w:left="2160" w:hanging="180"/>
+      </w:pPr>
+    </w:lvl>
+    <w:lvl w:ilvl="3" w:tplc="0C09000F">
+      <w:start w:val="1"/>
+      <w:numFmt w:val="decimal"/>
+      <w:lvlText w:val="%4."/>
+      <w:lvlJc w:val="left"/>
+      <w:pPr>
+        <w:ind w:left="2880" w:hanging="360"/>
+      </w:pPr>
+    </w:lvl>
+    <w:lvl w:ilvl="4" w:tplc="0C090019">
+      <w:start w:val="1"/>
+      <w:numFmt w:val="lowerLetter"/>
+      <w:lvlText w:val="%5."/>
+      <w:lvlJc w:val="left"/>
+      <w:pPr>
+        <w:ind w:left="3600" w:hanging="360"/>
+      </w:pPr>
+    </w:lvl>
+    <w:lvl w:ilvl="5" w:tplc="0C09001B">
+      <w:start w:val="1"/>
+      <w:numFmt w:val="lowerRoman"/>
+      <w:lvlText w:val="%6."/>
+      <w:lvlJc w:val="right"/>
+      <w:pPr>
+        <w:ind w:left="4320" w:hanging="180"/>
+      </w:pPr>
+    </w:lvl>
+    <w:lvl w:ilvl="6" w:tplc="0C09000F">
+      <w:start w:val="1"/>
+      <w:numFmt w:val="decimal"/>
+      <w:lvlText w:val="%7."/>
+      <w:lvlJc w:val="left"/>
+      <w:pPr>
+        <w:ind w:left="5040" w:hanging="360"/>
+      </w:pPr>
+    </w:lvl>
+    <w:lvl w:ilvl="7" w:tplc="0C090019">
+      <w:start w:val="1"/>
+      <w:numFmt w:val="lowerLetter"/>
+      <w:lvlText w:val="%8."/>
+      <w:lvlJc w:val="left"/>
+      <w:pPr>
+        <w:ind w:left="5760" w:hanging="360"/>
+      </w:pPr>
+    </w:lvl>
+    <w:lvl w:ilvl="8" w:tplc="0C09001B">
+      <w:start w:val="1"/>
+      <w:numFmt w:val="lowerRoman"/>
+      <w:lvlText w:val="%9."/>
+      <w:lvlJc w:val="right"/>
+      <w:pPr>
+        <w:ind w:left="6480" w:hanging="180"/>
+      </w:pPr>
+    </w:lvl>
+  </w:abstractNum>
+  <w:abstractNum w:abstractNumId="5" w15:restartNumberingAfterBreak="0">
     <w:nsid w:val="6A55009F"/>
     <w:multiLevelType w:val="hybridMultilevel"/>
     <w:tmpl w:val="609248AE"/>
@@ -2431,16 +4311,49 @@
     </w:lvl>
   </w:abstractNum>
   <w:num w:numId="1" w16cid:durableId="724984460">
-    <w:abstractNumId w:val="2"/>
+    <w:abstractNumId w:val="3"/>
   </w:num>
   <w:num w:numId="2" w16cid:durableId="1047608389">
     <w:abstractNumId w:val="0"/>
   </w:num>
   <w:num w:numId="3" w16cid:durableId="1608732558">
-    <w:abstractNumId w:val="3"/>
+    <w:abstractNumId w:val="5"/>
   </w:num>
   <w:num w:numId="4" w16cid:durableId="36512982">
     <w:abstractNumId w:val="1"/>
+  </w:num>
+  <w:num w:numId="5" w16cid:durableId="1810319570">
+    <w:abstractNumId w:val="4"/>
+    <w:lvlOverride w:ilvl="0">
+      <w:startOverride w:val="1"/>
+    </w:lvlOverride>
+    <w:lvlOverride w:ilvl="1">
+      <w:startOverride w:val="1"/>
+    </w:lvlOverride>
+    <w:lvlOverride w:ilvl="2">
+      <w:startOverride w:val="1"/>
+    </w:lvlOverride>
+    <w:lvlOverride w:ilvl="3">
+      <w:startOverride w:val="1"/>
+    </w:lvlOverride>
+    <w:lvlOverride w:ilvl="4">
+      <w:startOverride w:val="1"/>
+    </w:lvlOverride>
+    <w:lvlOverride w:ilvl="5">
+      <w:startOverride w:val="1"/>
+    </w:lvlOverride>
+    <w:lvlOverride w:ilvl="6">
+      <w:startOverride w:val="1"/>
+    </w:lvlOverride>
+    <w:lvlOverride w:ilvl="7">
+      <w:startOverride w:val="1"/>
+    </w:lvlOverride>
+    <w:lvlOverride w:ilvl="8">
+      <w:startOverride w:val="1"/>
+    </w:lvlOverride>
+  </w:num>
+  <w:num w:numId="6" w16cid:durableId="1248730188">
+    <w:abstractNumId w:val="2"/>
   </w:num>
 </w:numbering>
 </file>

</xml_diff>